<commit_message>
Moved to code folder
</commit_message>
<xml_diff>
--- a/Practise2/doc/MemoriaPractica2.docx
+++ b/Practise2/doc/MemoriaPractica2.docx
@@ -65,31 +65,7 @@
           <w:b/>
           <w:bCs/>
         </w:rPr>
-        <w:t xml:space="preserve">Práctica </w:t>
-      </w:r>
-      <w:r>
-        <w:rPr>
-          <w:rFonts w:ascii="Calibri,Bold" w:hAnsi="Calibri,Bold" w:cs="Calibri,Bold"/>
-          <w:b/>
-          <w:bCs/>
-        </w:rPr>
-        <w:t>2</w:t>
-      </w:r>
-      <w:r>
-        <w:rPr>
-          <w:rFonts w:ascii="Calibri,Bold" w:hAnsi="Calibri,Bold" w:cs="Calibri,Bold"/>
-          <w:b/>
-          <w:bCs/>
-        </w:rPr>
-        <w:t xml:space="preserve">: </w:t>
-      </w:r>
-      <w:r>
-        <w:rPr>
-          <w:rFonts w:ascii="Calibri,Bold" w:hAnsi="Calibri,Bold" w:cs="Calibri,Bold"/>
-          <w:b/>
-          <w:bCs/>
-        </w:rPr>
-        <w:t>Reducció</w:t>
+        <w:t>Práctica 2: Reducció</w:t>
       </w:r>
       <w:r>
         <w:rPr>
@@ -266,31 +242,7 @@
         <w:rPr>
           <w:rFonts w:ascii="Calibri" w:hAnsi="Calibri" w:cs="Calibri"/>
         </w:rPr>
-        <w:t>Par</w:t>
-      </w:r>
-      <w:r>
-        <w:rPr>
-          <w:rFonts w:ascii="Calibri" w:hAnsi="Calibri" w:cs="Calibri"/>
-        </w:rPr>
-        <w:t>a realizar la evaluación de los</w:t>
-      </w:r>
-      <w:r>
-        <w:rPr>
-          <w:rFonts w:ascii="Calibri" w:hAnsi="Calibri" w:cs="Calibri"/>
-        </w:rPr>
-        <w:t xml:space="preserve"> algoritmo</w:t>
-      </w:r>
-      <w:r>
-        <w:rPr>
-          <w:rFonts w:ascii="Calibri" w:hAnsi="Calibri" w:cs="Calibri"/>
-        </w:rPr>
-        <w:t xml:space="preserve">s </w:t>
-      </w:r>
-      <w:r>
-        <w:rPr>
-          <w:rFonts w:ascii="Calibri" w:hAnsi="Calibri" w:cs="Calibri"/>
-        </w:rPr>
-        <w:t xml:space="preserve">se han hecho pruebas con las imágenes aportadas en la práctica. Dichas imágenes se dividen en 4 clases: ceda al paso, peligro, prohibición y stop. Cada clase cuenta con 111, 259, 277 y 205 imágenes respectivamente. </w:t>
+        <w:t xml:space="preserve">Para realizar la evaluación de los algoritmos se han hecho pruebas con las imágenes aportadas en la práctica. Dichas imágenes se dividen en 4 clases: ceda al paso, peligro, prohibición y stop. Cada clase cuenta con 111, 259, 277 y 205 imágenes respectivamente. </w:t>
       </w:r>
     </w:p>
     <w:p>
@@ -378,6 +330,12 @@
           <w:rFonts w:ascii="Calibri" w:hAnsi="Calibri" w:cs="Calibri"/>
         </w:rPr>
       </w:pPr>
+      <w:r>
+        <w:rPr>
+          <w:rFonts w:ascii="Calibri" w:hAnsi="Calibri" w:cs="Calibri"/>
+        </w:rPr>
+        <w:t xml:space="preserve">    </w:t>
+      </w:r>
     </w:p>
     <w:p>
       <w:pPr>
@@ -394,153 +352,7 @@
         <w:rPr>
           <w:rFonts w:ascii="Calibri" w:hAnsi="Calibri" w:cs="Calibri"/>
         </w:rPr>
-        <w:t>A continuación se explora la solució</w:t>
-      </w:r>
-      <w:r>
-        <w:rPr>
-          <w:rFonts w:ascii="Calibri" w:hAnsi="Calibri" w:cs="Calibri"/>
-        </w:rPr>
-        <w:t>n aportada</w:t>
-      </w:r>
-      <w:r>
-        <w:rPr>
-          <w:rFonts w:ascii="Calibri" w:hAnsi="Calibri" w:cs="Calibri"/>
-        </w:rPr>
-        <w:t xml:space="preserve"> </w:t>
-      </w:r>
-      <w:r>
-        <w:rPr>
-          <w:rFonts w:ascii="Calibri" w:hAnsi="Calibri" w:cs="Calibri"/>
-        </w:rPr>
-        <w:t>en clase basada en PCA+LDA</w:t>
-      </w:r>
-      <w:r>
-        <w:rPr>
-          <w:rFonts w:ascii="Calibri" w:hAnsi="Calibri" w:cs="Calibri"/>
-        </w:rPr>
-        <w:t xml:space="preserve">. </w:t>
-      </w:r>
-      <w:r>
-        <w:rPr>
-          <w:rFonts w:ascii="Calibri" w:hAnsi="Calibri" w:cs="Calibri"/>
-        </w:rPr>
-        <w:t xml:space="preserve">El objetivo de </w:t>
-      </w:r>
-      <w:r>
-        <w:rPr>
-          <w:rFonts w:ascii="Calibri" w:hAnsi="Calibri" w:cs="Calibri"/>
-        </w:rPr>
-        <w:t>esta</w:t>
-      </w:r>
-      <w:r>
-        <w:rPr>
-          <w:rFonts w:ascii="Calibri" w:hAnsi="Calibri" w:cs="Calibri"/>
-        </w:rPr>
-        <w:t xml:space="preserve"> evaluación </w:t>
-      </w:r>
-      <w:r>
-        <w:rPr>
-          <w:rFonts w:ascii="Calibri" w:hAnsi="Calibri" w:cs="Calibri"/>
-        </w:rPr>
-        <w:t xml:space="preserve">en este caso </w:t>
-      </w:r>
-      <w:r>
-        <w:rPr>
-          <w:rFonts w:ascii="Calibri" w:hAnsi="Calibri" w:cs="Calibri"/>
-        </w:rPr>
-        <w:t>es</w:t>
-      </w:r>
-      <w:r>
-        <w:rPr>
-          <w:rFonts w:ascii="Calibri" w:hAnsi="Calibri" w:cs="Calibri"/>
-        </w:rPr>
-        <w:t xml:space="preserve"> encontrar la </w:t>
-      </w:r>
-      <w:proofErr w:type="spellStart"/>
-      <w:r>
-        <w:rPr>
-          <w:rFonts w:ascii="Calibri" w:hAnsi="Calibri" w:cs="Calibri"/>
-        </w:rPr>
-        <w:t>tupla</w:t>
-      </w:r>
-      <w:proofErr w:type="spellEnd"/>
-      <w:r>
-        <w:rPr>
-          <w:rFonts w:ascii="Calibri" w:hAnsi="Calibri" w:cs="Calibri"/>
-        </w:rPr>
-        <w:t xml:space="preserve"> número de características, número de vecinos más cercanos (d, k) donde el rendimiento de clasificación sea más alto.</w:t>
-      </w:r>
-    </w:p>
-    <w:p>
-      <w:pPr>
-        <w:autoSpaceDE w:val="0"/>
-        <w:autoSpaceDN w:val="0"/>
-        <w:adjustRightInd w:val="0"/>
-        <w:spacing w:after="0" w:line="240" w:lineRule="auto"/>
-        <w:jc w:val="both"/>
-        <w:rPr>
-          <w:rFonts w:ascii="Calibri" w:hAnsi="Calibri" w:cs="Calibri"/>
-        </w:rPr>
-      </w:pPr>
-      <w:r>
-        <w:rPr>
-          <w:rFonts w:ascii="Calibri" w:hAnsi="Calibri" w:cs="Calibri"/>
-        </w:rPr>
-        <w:t xml:space="preserve">Como primera prueba se cogen valores posibles de d en todo el espacio de características, es decir, entre 4 y 624. Se escoge 4 (el número de clases) porque el LDA no puede hacer mayor reducción de características. Para acelerar la prueba se coge un incremento de estos valores de 68 unidades. Esto significa que los valores de d serán {4, 72, 140, 208, 276, 344, 412, 480, 548, </w:t>
-      </w:r>
-      <w:r>
-        <w:rPr>
-          <w:rFonts w:ascii="Calibri" w:hAnsi="Calibri" w:cs="Calibri"/>
-        </w:rPr>
-        <w:t>616</w:t>
-      </w:r>
-      <w:r>
-        <w:rPr>
-          <w:rFonts w:ascii="Calibri" w:hAnsi="Calibri" w:cs="Calibri"/>
-        </w:rPr>
-        <w:t>}.</w:t>
-      </w:r>
-      <w:r>
-        <w:rPr>
-          <w:rFonts w:ascii="Calibri" w:hAnsi="Calibri" w:cs="Calibri"/>
-        </w:rPr>
-        <w:t xml:space="preserve"> Por otro lado, los valores escogidos para k serán {1, 11, 21, 31, 41}.</w:t>
-      </w:r>
-    </w:p>
-    <w:p>
-      <w:pPr>
-        <w:autoSpaceDE w:val="0"/>
-        <w:autoSpaceDN w:val="0"/>
-        <w:adjustRightInd w:val="0"/>
-        <w:spacing w:after="0" w:line="240" w:lineRule="auto"/>
-        <w:jc w:val="both"/>
-        <w:rPr>
-          <w:rFonts w:ascii="Calibri" w:hAnsi="Calibri" w:cs="Calibri"/>
-        </w:rPr>
-      </w:pPr>
-      <w:r>
-        <w:rPr>
-          <w:rFonts w:ascii="Calibri" w:hAnsi="Calibri" w:cs="Calibri"/>
-        </w:rPr>
-        <w:t xml:space="preserve">El tiempo empleado en ejecutar esta prueba es de </w:t>
-      </w:r>
-      <w:r>
-        <w:rPr>
-          <w:rFonts w:ascii="Calibri" w:hAnsi="Calibri" w:cs="Calibri"/>
-        </w:rPr>
-        <w:t xml:space="preserve">194.632561 </w:t>
-      </w:r>
-      <w:r>
-        <w:rPr>
-          <w:rFonts w:ascii="Calibri" w:hAnsi="Calibri" w:cs="Calibri"/>
-        </w:rPr>
-        <w:t>segundos</w:t>
-      </w:r>
-      <w:r>
-        <w:rPr>
-          <w:rFonts w:ascii="Calibri" w:hAnsi="Calibri" w:cs="Calibri"/>
-        </w:rPr>
-        <w:t>.</w:t>
+        <w:t>0.7157</w:t>
       </w:r>
     </w:p>
     <w:p>
@@ -566,11 +378,295 @@
           <w:rFonts w:ascii="Calibri" w:hAnsi="Calibri" w:cs="Calibri"/>
         </w:rPr>
       </w:pPr>
+      <w:proofErr w:type="spellStart"/>
+      <w:r>
+        <w:rPr>
+          <w:rFonts w:ascii="Calibri" w:hAnsi="Calibri" w:cs="Calibri"/>
+        </w:rPr>
+        <w:t>Elapsed</w:t>
+      </w:r>
+      <w:proofErr w:type="spellEnd"/>
+      <w:r>
+        <w:rPr>
+          <w:rFonts w:ascii="Calibri" w:hAnsi="Calibri" w:cs="Calibri"/>
+        </w:rPr>
+        <w:t xml:space="preserve"> time </w:t>
+      </w:r>
+      <w:proofErr w:type="spellStart"/>
+      <w:r>
+        <w:rPr>
+          <w:rFonts w:ascii="Calibri" w:hAnsi="Calibri" w:cs="Calibri"/>
+        </w:rPr>
+        <w:t>is</w:t>
+      </w:r>
+      <w:proofErr w:type="spellEnd"/>
+      <w:r>
+        <w:rPr>
+          <w:rFonts w:ascii="Calibri" w:hAnsi="Calibri" w:cs="Calibri"/>
+        </w:rPr>
+        <w:t xml:space="preserve"> 1775.939046 </w:t>
+      </w:r>
+      <w:proofErr w:type="spellStart"/>
+      <w:r>
+        <w:rPr>
+          <w:rFonts w:ascii="Calibri" w:hAnsi="Calibri" w:cs="Calibri"/>
+        </w:rPr>
+        <w:t>seconds</w:t>
+      </w:r>
+      <w:proofErr w:type="spellEnd"/>
+      <w:r>
+        <w:rPr>
+          <w:rFonts w:ascii="Calibri" w:hAnsi="Calibri" w:cs="Calibri"/>
+        </w:rPr>
+        <w:t>.</w:t>
+      </w:r>
+    </w:p>
+    <w:p>
+      <w:pPr>
+        <w:autoSpaceDE w:val="0"/>
+        <w:autoSpaceDN w:val="0"/>
+        <w:adjustRightInd w:val="0"/>
+        <w:spacing w:after="0" w:line="240" w:lineRule="auto"/>
+        <w:jc w:val="both"/>
+        <w:rPr>
+          <w:rFonts w:ascii="Calibri" w:hAnsi="Calibri" w:cs="Calibri"/>
+        </w:rPr>
+      </w:pPr>
+    </w:p>
+    <w:p>
+      <w:pPr>
+        <w:autoSpaceDE w:val="0"/>
+        <w:autoSpaceDN w:val="0"/>
+        <w:adjustRightInd w:val="0"/>
+        <w:spacing w:after="0" w:line="240" w:lineRule="auto"/>
+        <w:jc w:val="both"/>
+        <w:rPr>
+          <w:rFonts w:ascii="Calibri" w:hAnsi="Calibri" w:cs="Calibri"/>
+        </w:rPr>
+      </w:pPr>
       <w:r>
         <w:rPr>
           <w:noProof/>
           <w:lang w:eastAsia="es-ES"/>
         </w:rPr>
+        <w:drawing>
+          <wp:inline distT="0" distB="0" distL="0" distR="0" wp14:anchorId="02DCECA8" wp14:editId="036CA912">
+            <wp:extent cx="5400136" cy="2122098"/>
+            <wp:effectExtent l="0" t="0" r="0" b="0"/>
+            <wp:docPr id="2" name="Picture 2"/>
+            <wp:cNvGraphicFramePr>
+              <a:graphicFrameLocks xmlns:a="http://schemas.openxmlformats.org/drawingml/2006/main" noChangeAspect="1"/>
+            </wp:cNvGraphicFramePr>
+            <a:graphic xmlns:a="http://schemas.openxmlformats.org/drawingml/2006/main">
+              <a:graphicData uri="http://schemas.openxmlformats.org/drawingml/2006/picture">
+                <pic:pic xmlns:pic="http://schemas.openxmlformats.org/drawingml/2006/picture">
+                  <pic:nvPicPr>
+                    <pic:cNvPr id="0" name=""/>
+                    <pic:cNvPicPr/>
+                  </pic:nvPicPr>
+                  <pic:blipFill>
+                    <a:blip r:embed="rId9"/>
+                    <a:stretch>
+                      <a:fillRect/>
+                    </a:stretch>
+                  </pic:blipFill>
+                  <pic:spPr>
+                    <a:xfrm>
+                      <a:off x="0" y="0"/>
+                      <a:ext cx="5400040" cy="2122060"/>
+                    </a:xfrm>
+                    <a:prstGeom prst="rect">
+                      <a:avLst/>
+                    </a:prstGeom>
+                  </pic:spPr>
+                </pic:pic>
+              </a:graphicData>
+            </a:graphic>
+          </wp:inline>
+        </w:drawing>
+      </w:r>
+    </w:p>
+    <w:p>
+      <w:pPr>
+        <w:autoSpaceDE w:val="0"/>
+        <w:autoSpaceDN w:val="0"/>
+        <w:adjustRightInd w:val="0"/>
+        <w:spacing w:after="0" w:line="240" w:lineRule="auto"/>
+        <w:jc w:val="both"/>
+        <w:rPr>
+          <w:rFonts w:ascii="Calibri" w:hAnsi="Calibri" w:cs="Calibri"/>
+        </w:rPr>
+      </w:pPr>
+    </w:p>
+    <w:p>
+      <w:pPr>
+        <w:autoSpaceDE w:val="0"/>
+        <w:autoSpaceDN w:val="0"/>
+        <w:adjustRightInd w:val="0"/>
+        <w:spacing w:after="0" w:line="240" w:lineRule="auto"/>
+        <w:jc w:val="both"/>
+        <w:rPr>
+          <w:rFonts w:ascii="Calibri" w:hAnsi="Calibri" w:cs="Calibri"/>
+        </w:rPr>
+      </w:pPr>
+      <w:r>
+        <w:rPr>
+          <w:rFonts w:ascii="Calibri" w:hAnsi="Calibri" w:cs="Calibri"/>
+        </w:rPr>
+        <w:t>A continuación se explora la solució</w:t>
+      </w:r>
+      <w:r>
+        <w:rPr>
+          <w:rFonts w:ascii="Calibri" w:hAnsi="Calibri" w:cs="Calibri"/>
+        </w:rPr>
+        <w:t>n aportada</w:t>
+      </w:r>
+      <w:r>
+        <w:rPr>
+          <w:rFonts w:ascii="Calibri" w:hAnsi="Calibri" w:cs="Calibri"/>
+        </w:rPr>
+        <w:t xml:space="preserve"> </w:t>
+      </w:r>
+      <w:r>
+        <w:rPr>
+          <w:rFonts w:ascii="Calibri" w:hAnsi="Calibri" w:cs="Calibri"/>
+        </w:rPr>
+        <w:t>en clase basada en PCA+LDA</w:t>
+      </w:r>
+      <w:r>
+        <w:rPr>
+          <w:rFonts w:ascii="Calibri" w:hAnsi="Calibri" w:cs="Calibri"/>
+        </w:rPr>
+        <w:t xml:space="preserve">. El objetivo de esta evaluación </w:t>
+      </w:r>
+      <w:r>
+        <w:rPr>
+          <w:rFonts w:ascii="Calibri" w:hAnsi="Calibri" w:cs="Calibri"/>
+        </w:rPr>
+        <w:t xml:space="preserve">en este caso </w:t>
+      </w:r>
+      <w:r>
+        <w:rPr>
+          <w:rFonts w:ascii="Calibri" w:hAnsi="Calibri" w:cs="Calibri"/>
+        </w:rPr>
+        <w:t xml:space="preserve">es encontrar la </w:t>
+      </w:r>
+      <w:proofErr w:type="spellStart"/>
+      <w:r>
+        <w:rPr>
+          <w:rFonts w:ascii="Calibri" w:hAnsi="Calibri" w:cs="Calibri"/>
+        </w:rPr>
+        <w:t>tupla</w:t>
+      </w:r>
+      <w:proofErr w:type="spellEnd"/>
+      <w:r>
+        <w:rPr>
+          <w:rFonts w:ascii="Calibri" w:hAnsi="Calibri" w:cs="Calibri"/>
+        </w:rPr>
+        <w:t xml:space="preserve"> número de características, número de vecinos más cercanos (d, k) donde el rendimiento de clasificación sea más alto.</w:t>
+      </w:r>
+    </w:p>
+    <w:p>
+      <w:pPr>
+        <w:autoSpaceDE w:val="0"/>
+        <w:autoSpaceDN w:val="0"/>
+        <w:adjustRightInd w:val="0"/>
+        <w:spacing w:after="0" w:line="240" w:lineRule="auto"/>
+        <w:jc w:val="both"/>
+        <w:rPr>
+          <w:rFonts w:ascii="Calibri" w:hAnsi="Calibri" w:cs="Calibri"/>
+        </w:rPr>
+      </w:pPr>
+      <w:r>
+        <w:rPr>
+          <w:rFonts w:ascii="Calibri" w:hAnsi="Calibri" w:cs="Calibri"/>
+        </w:rPr>
+        <w:t xml:space="preserve">Como primera prueba se cogen valores posibles de d en todo el espacio de características, es decir, entre 4 y 624. Se escoge 4 (el número de clases) porque el LDA no puede hacer mayor reducción de características. Para acelerar la prueba se coge un incremento de estos valores de 68 unidades. Esto significa que los valores de d serán {4, 72, 140, 208, 276, 344, 412, 480, 548, </w:t>
+      </w:r>
+      <w:r>
+        <w:rPr>
+          <w:rFonts w:ascii="Calibri" w:hAnsi="Calibri" w:cs="Calibri"/>
+        </w:rPr>
+        <w:t>616</w:t>
+      </w:r>
+      <w:r>
+        <w:rPr>
+          <w:rFonts w:ascii="Calibri" w:hAnsi="Calibri" w:cs="Calibri"/>
+        </w:rPr>
+        <w:t>}.</w:t>
+      </w:r>
+      <w:r>
+        <w:rPr>
+          <w:rFonts w:ascii="Calibri" w:hAnsi="Calibri" w:cs="Calibri"/>
+        </w:rPr>
+        <w:t xml:space="preserve"> Por otro lado, los valores escogidos para k serán {1, 11, 21, 31, 41}.</w:t>
+      </w:r>
+    </w:p>
+    <w:p>
+      <w:pPr>
+        <w:autoSpaceDE w:val="0"/>
+        <w:autoSpaceDN w:val="0"/>
+        <w:adjustRightInd w:val="0"/>
+        <w:spacing w:after="0" w:line="240" w:lineRule="auto"/>
+        <w:jc w:val="both"/>
+        <w:rPr>
+          <w:rFonts w:ascii="Calibri" w:hAnsi="Calibri" w:cs="Calibri"/>
+        </w:rPr>
+      </w:pPr>
+      <w:r>
+        <w:rPr>
+          <w:rFonts w:ascii="Calibri" w:hAnsi="Calibri" w:cs="Calibri"/>
+        </w:rPr>
+        <w:t xml:space="preserve">El tiempo empleado en ejecutar esta prueba es de </w:t>
+      </w:r>
+      <w:r>
+        <w:rPr>
+          <w:rFonts w:ascii="Calibri" w:hAnsi="Calibri" w:cs="Calibri"/>
+        </w:rPr>
+        <w:t xml:space="preserve">194.632561 </w:t>
+      </w:r>
+      <w:r>
+        <w:rPr>
+          <w:rFonts w:ascii="Calibri" w:hAnsi="Calibri" w:cs="Calibri"/>
+        </w:rPr>
+        <w:t>segundos</w:t>
+      </w:r>
+      <w:r>
+        <w:rPr>
+          <w:rFonts w:ascii="Calibri" w:hAnsi="Calibri" w:cs="Calibri"/>
+        </w:rPr>
+        <w:t>.</w:t>
+      </w:r>
+    </w:p>
+    <w:p>
+      <w:pPr>
+        <w:autoSpaceDE w:val="0"/>
+        <w:autoSpaceDN w:val="0"/>
+        <w:adjustRightInd w:val="0"/>
+        <w:spacing w:after="0" w:line="240" w:lineRule="auto"/>
+        <w:jc w:val="both"/>
+        <w:rPr>
+          <w:rFonts w:ascii="Calibri" w:hAnsi="Calibri" w:cs="Calibri"/>
+        </w:rPr>
+      </w:pPr>
+    </w:p>
+    <w:p>
+      <w:pPr>
+        <w:autoSpaceDE w:val="0"/>
+        <w:autoSpaceDN w:val="0"/>
+        <w:adjustRightInd w:val="0"/>
+        <w:spacing w:after="0" w:line="240" w:lineRule="auto"/>
+        <w:jc w:val="both"/>
+        <w:rPr>
+          <w:rFonts w:ascii="Calibri" w:hAnsi="Calibri" w:cs="Calibri"/>
+        </w:rPr>
+      </w:pPr>
+      <w:r>
+        <w:rPr>
+          <w:noProof/>
+          <w:lang w:eastAsia="es-ES"/>
+        </w:rPr>
+        <w:lastRenderedPageBreak/>
         <w:drawing>
           <wp:inline distT="0" distB="0" distL="0" distR="0" wp14:anchorId="6DC3840D" wp14:editId="2A9DA28E">
             <wp:extent cx="5400136" cy="2251494"/>
@@ -587,7 +683,7 @@
                     <pic:cNvPicPr/>
                   </pic:nvPicPr>
                   <pic:blipFill>
-                    <a:blip r:embed="rId9"/>
+                    <a:blip r:embed="rId10"/>
                     <a:stretch>
                       <a:fillRect/>
                     </a:stretch>
@@ -1384,7 +1480,6 @@
                 <w:color w:val="000000"/>
                 <w:lang w:eastAsia="es-ES"/>
               </w:rPr>
-              <w:lastRenderedPageBreak/>
               <w:t>140</w:t>
             </w:r>
           </w:p>
@@ -2095,7 +2190,7 @@
                     <pic:cNvPicPr/>
                   </pic:nvPicPr>
                   <pic:blipFill>
-                    <a:blip r:embed="rId10"/>
+                    <a:blip r:embed="rId11"/>
                     <a:stretch>
                       <a:fillRect/>
                     </a:stretch>
@@ -2775,6 +2870,7 @@
                 <w:color w:val="000000"/>
                 <w:lang w:eastAsia="es-ES"/>
               </w:rPr>
+              <w:lastRenderedPageBreak/>
               <w:t>38</w:t>
             </w:r>
           </w:p>
@@ -3579,19 +3675,14 @@
         <w:jc w:val="both"/>
         <w:rPr>
           <w:rFonts w:ascii="Calibri" w:hAnsi="Calibri" w:cs="Calibri"/>
+          <w:lang w:val="en-US"/>
         </w:rPr>
       </w:pPr>
       <w:r>
         <w:rPr>
           <w:rFonts w:ascii="Calibri" w:hAnsi="Calibri" w:cs="Calibri"/>
         </w:rPr>
-        <w:t>La siguiente prueba se realiza con hasta 156 características (</w:t>
-      </w:r>
-      <w:r>
-        <w:rPr>
-          <w:rFonts w:ascii="Calibri" w:hAnsi="Calibri" w:cs="Calibri"/>
-        </w:rPr>
-        <w:t xml:space="preserve">en </w:t>
+        <w:t xml:space="preserve">La siguiente prueba se realiza con hasta 156 características (en </w:t>
       </w:r>
       <w:proofErr w:type="spellStart"/>
       <w:r>
@@ -3639,13 +3730,7 @@
         <w:rPr>
           <w:rFonts w:ascii="Calibri" w:hAnsi="Calibri" w:cs="Calibri"/>
         </w:rPr>
-        <w:t>)/4</w:t>
-      </w:r>
-      <w:r>
-        <w:rPr>
-          <w:rFonts w:ascii="Calibri" w:hAnsi="Calibri" w:cs="Calibri"/>
-        </w:rPr>
-        <w:t>).</w:t>
+        <w:t>)/4).</w:t>
       </w:r>
       <w:r>
         <w:rPr>
@@ -3657,12 +3742,84 @@
         <w:rPr>
           <w:rFonts w:ascii="Calibri" w:hAnsi="Calibri" w:cs="Calibri"/>
         </w:rPr>
-        <w:t xml:space="preserve"> a la hora de escoger las características. Se elige iterar cada 8 características (en </w:t>
+        <w:t xml:space="preserve"> a la hora de escoger las características. </w:t>
+      </w:r>
+      <w:r>
+        <w:rPr>
+          <w:rFonts w:ascii="Calibri" w:hAnsi="Calibri" w:cs="Calibri"/>
+          <w:lang w:val="en-US"/>
+        </w:rPr>
+        <w:t xml:space="preserve">Se </w:t>
       </w:r>
       <w:proofErr w:type="spellStart"/>
       <w:r>
         <w:rPr>
           <w:rFonts w:ascii="Calibri" w:hAnsi="Calibri" w:cs="Calibri"/>
+          <w:lang w:val="en-US"/>
+        </w:rPr>
+        <w:t>elige</w:t>
+      </w:r>
+      <w:proofErr w:type="spellEnd"/>
+      <w:r>
+        <w:rPr>
+          <w:rFonts w:ascii="Calibri" w:hAnsi="Calibri" w:cs="Calibri"/>
+          <w:lang w:val="en-US"/>
+        </w:rPr>
+        <w:t xml:space="preserve"> </w:t>
+      </w:r>
+      <w:proofErr w:type="spellStart"/>
+      <w:r>
+        <w:rPr>
+          <w:rFonts w:ascii="Calibri" w:hAnsi="Calibri" w:cs="Calibri"/>
+          <w:lang w:val="en-US"/>
+        </w:rPr>
+        <w:t>iterar</w:t>
+      </w:r>
+      <w:proofErr w:type="spellEnd"/>
+      <w:r>
+        <w:rPr>
+          <w:rFonts w:ascii="Calibri" w:hAnsi="Calibri" w:cs="Calibri"/>
+          <w:lang w:val="en-US"/>
+        </w:rPr>
+        <w:t xml:space="preserve"> </w:t>
+      </w:r>
+      <w:proofErr w:type="spellStart"/>
+      <w:r>
+        <w:rPr>
+          <w:rFonts w:ascii="Calibri" w:hAnsi="Calibri" w:cs="Calibri"/>
+          <w:lang w:val="en-US"/>
+        </w:rPr>
+        <w:t>cada</w:t>
+      </w:r>
+      <w:proofErr w:type="spellEnd"/>
+      <w:r>
+        <w:rPr>
+          <w:rFonts w:ascii="Calibri" w:hAnsi="Calibri" w:cs="Calibri"/>
+          <w:lang w:val="en-US"/>
+        </w:rPr>
+        <w:t xml:space="preserve"> 8 </w:t>
+      </w:r>
+      <w:proofErr w:type="spellStart"/>
+      <w:r>
+        <w:rPr>
+          <w:rFonts w:ascii="Calibri" w:hAnsi="Calibri" w:cs="Calibri"/>
+          <w:lang w:val="en-US"/>
+        </w:rPr>
+        <w:t>características</w:t>
+      </w:r>
+      <w:proofErr w:type="spellEnd"/>
+      <w:r>
+        <w:rPr>
+          <w:rFonts w:ascii="Calibri" w:hAnsi="Calibri" w:cs="Calibri"/>
+          <w:lang w:val="en-US"/>
+        </w:rPr>
+        <w:t xml:space="preserve"> (en </w:t>
+      </w:r>
+      <w:proofErr w:type="spellStart"/>
+      <w:r>
+        <w:rPr>
+          <w:rFonts w:ascii="Calibri" w:hAnsi="Calibri" w:cs="Calibri"/>
+          <w:lang w:val="en-US"/>
         </w:rPr>
         <w:t>matlab</w:t>
       </w:r>
@@ -3670,10 +3827,10 @@
       <w:r>
         <w:rPr>
           <w:rFonts w:ascii="Calibri" w:hAnsi="Calibri" w:cs="Calibri"/>
+          <w:lang w:val="en-US"/>
         </w:rPr>
         <w:t xml:space="preserve"> </w:t>
       </w:r>
-      <w:proofErr w:type="spellStart"/>
       <w:proofErr w:type="gramStart"/>
       <w:r>
         <w:rPr>
@@ -3681,64 +3838,50 @@
           <w:color w:val="000000"/>
           <w:sz w:val="20"/>
           <w:szCs w:val="20"/>
-        </w:rPr>
-        <w:t>floo</w:t>
-      </w:r>
+          <w:lang w:val="en-US"/>
+        </w:rPr>
+        <w:t>floor(</w:t>
+      </w:r>
+      <w:proofErr w:type="gramEnd"/>
       <w:r>
         <w:rPr>
           <w:rFonts w:ascii="Courier New" w:hAnsi="Courier New" w:cs="Courier New"/>
           <w:color w:val="000000"/>
           <w:sz w:val="20"/>
           <w:szCs w:val="20"/>
-        </w:rPr>
-        <w:t>r</w:t>
-      </w:r>
-      <w:proofErr w:type="spellEnd"/>
+          <w:lang w:val="en-US"/>
+        </w:rPr>
+        <w:t>(</w:t>
+      </w:r>
+      <w:proofErr w:type="spellStart"/>
       <w:r>
         <w:rPr>
           <w:rFonts w:ascii="Courier New" w:hAnsi="Courier New" w:cs="Courier New"/>
           <w:color w:val="000000"/>
           <w:sz w:val="20"/>
           <w:szCs w:val="20"/>
-        </w:rPr>
-        <w:t>(</w:t>
-      </w:r>
-      <w:proofErr w:type="gramEnd"/>
+          <w:lang w:val="en-US"/>
+        </w:rPr>
+        <w:t>features</w:t>
+      </w:r>
       <w:r>
         <w:rPr>
           <w:rFonts w:ascii="Courier New" w:hAnsi="Courier New" w:cs="Courier New"/>
           <w:color w:val="000000"/>
           <w:sz w:val="20"/>
           <w:szCs w:val="20"/>
-        </w:rPr>
-        <w:t>(</w:t>
-      </w:r>
-      <w:proofErr w:type="spellStart"/>
+          <w:lang w:val="en-US"/>
+        </w:rPr>
+        <w:t>End</w:t>
+      </w:r>
+      <w:proofErr w:type="spellEnd"/>
       <w:r>
         <w:rPr>
           <w:rFonts w:ascii="Courier New" w:hAnsi="Courier New" w:cs="Courier New"/>
           <w:color w:val="000000"/>
           <w:sz w:val="20"/>
           <w:szCs w:val="20"/>
-        </w:rPr>
-        <w:t>features</w:t>
-      </w:r>
-      <w:r>
-        <w:rPr>
-          <w:rFonts w:ascii="Courier New" w:hAnsi="Courier New" w:cs="Courier New"/>
-          <w:color w:val="000000"/>
-          <w:sz w:val="20"/>
-          <w:szCs w:val="20"/>
-        </w:rPr>
-        <w:t>End</w:t>
-      </w:r>
-      <w:proofErr w:type="spellEnd"/>
-      <w:r>
-        <w:rPr>
-          <w:rFonts w:ascii="Courier New" w:hAnsi="Courier New" w:cs="Courier New"/>
-          <w:color w:val="000000"/>
-          <w:sz w:val="20"/>
-          <w:szCs w:val="20"/>
+          <w:lang w:val="en-US"/>
         </w:rPr>
         <w:t>-CLASSNUMBER)/19))</w:t>
       </w:r>
@@ -3752,6 +3895,7 @@
         <w:jc w:val="both"/>
         <w:rPr>
           <w:rFonts w:ascii="Calibri" w:hAnsi="Calibri" w:cs="Calibri"/>
+          <w:lang w:val="en-US"/>
         </w:rPr>
       </w:pPr>
     </w:p>
@@ -3769,47 +3913,12 @@
           <w:lang w:val="en-US"/>
         </w:rPr>
       </w:pPr>
-      <w:proofErr w:type="spellStart"/>
-      <w:r>
-        <w:rPr>
-          <w:rFonts w:ascii="Calibri" w:hAnsi="Calibri" w:cs="Calibri"/>
-        </w:rPr>
-        <w:t>Elapsed</w:t>
-      </w:r>
-      <w:proofErr w:type="spellEnd"/>
-      <w:r>
-        <w:rPr>
-          <w:rFonts w:ascii="Calibri" w:hAnsi="Calibri" w:cs="Calibri"/>
-        </w:rPr>
-        <w:t xml:space="preserve"> time </w:t>
-      </w:r>
-      <w:proofErr w:type="spellStart"/>
-      <w:r>
-        <w:rPr>
-          <w:rFonts w:ascii="Calibri" w:hAnsi="Calibri" w:cs="Calibri"/>
-        </w:rPr>
-        <w:t>is</w:t>
-      </w:r>
-      <w:proofErr w:type="spellEnd"/>
-      <w:r>
-        <w:rPr>
-          <w:rFonts w:ascii="Calibri" w:hAnsi="Calibri" w:cs="Calibri"/>
-        </w:rPr>
-        <w:t xml:space="preserve"> 45.428378 </w:t>
-      </w:r>
-      <w:proofErr w:type="spellStart"/>
-      <w:r>
-        <w:rPr>
-          <w:rFonts w:ascii="Calibri" w:hAnsi="Calibri" w:cs="Calibri"/>
-        </w:rPr>
-        <w:t>seconds</w:t>
-      </w:r>
-      <w:proofErr w:type="spellEnd"/>
-      <w:r>
-        <w:rPr>
-          <w:rFonts w:ascii="Calibri" w:hAnsi="Calibri" w:cs="Calibri"/>
-        </w:rPr>
-        <w:t>.</w:t>
+      <w:r>
+        <w:rPr>
+          <w:rFonts w:ascii="Calibri" w:hAnsi="Calibri" w:cs="Calibri"/>
+          <w:lang w:val="en-US"/>
+        </w:rPr>
+        <w:t>Elapsed time is 45.428378 seconds.</w:t>
       </w:r>
     </w:p>
     <w:p>
@@ -3829,7 +3938,6 @@
           <w:noProof/>
           <w:lang w:eastAsia="es-ES"/>
         </w:rPr>
-        <w:lastRenderedPageBreak/>
         <w:drawing>
           <wp:inline distT="0" distB="0" distL="0" distR="0" wp14:anchorId="293D3AFC" wp14:editId="580AD928">
             <wp:extent cx="5400136" cy="2225615"/>
@@ -3846,7 +3954,7 @@
                     <pic:cNvPicPr/>
                   </pic:nvPicPr>
                   <pic:blipFill>
-                    <a:blip r:embed="rId11"/>
+                    <a:blip r:embed="rId12"/>
                     <a:stretch>
                       <a:fillRect/>
                     </a:stretch>
@@ -5813,7 +5921,6 @@
           <w:szCs w:val="24"/>
         </w:rPr>
       </w:pPr>
-      <w:bookmarkStart w:id="0" w:name="_GoBack"/>
       <w:r>
         <w:rPr>
           <w:rFonts w:ascii="Calibri" w:hAnsi="Calibri" w:cs="Calibri"/>
@@ -5878,7 +5985,14 @@
         <w:rPr>
           <w:rFonts w:ascii="Calibri" w:hAnsi="Calibri" w:cs="Calibri"/>
         </w:rPr>
-        <w:t xml:space="preserve"> que en el caso anterior pese a estar probando con más características. El factor determinante es que se prueba con </w:t>
+        <w:t xml:space="preserve"> que en el caso anterior pese a estar probando con más </w:t>
+      </w:r>
+      <w:r>
+        <w:rPr>
+          <w:rFonts w:ascii="Calibri" w:hAnsi="Calibri" w:cs="Calibri"/>
+        </w:rPr>
+        <w:lastRenderedPageBreak/>
+        <w:t xml:space="preserve">características. El factor determinante es que se prueba con </w:t>
       </w:r>
       <w:r>
         <w:rPr>
@@ -6180,7 +6294,6 @@
         <w:t xml:space="preserve">    </w:t>
       </w:r>
     </w:p>
-    <w:bookmarkEnd w:id="0"/>
     <w:p>
       <w:pPr>
         <w:autoSpaceDE w:val="0"/>
@@ -6198,145 +6311,11 @@
           <w:noProof/>
           <w:lang w:eastAsia="es-ES"/>
         </w:rPr>
-        <w:lastRenderedPageBreak/>
         <w:drawing>
           <wp:inline distT="0" distB="0" distL="0" distR="0" wp14:anchorId="3FB227DB" wp14:editId="6511551A">
             <wp:extent cx="5400136" cy="2108764"/>
             <wp:effectExtent l="0" t="0" r="0" b="6350"/>
             <wp:docPr id="11" name="Picture 11"/>
-            <wp:cNvGraphicFramePr>
-              <a:graphicFrameLocks xmlns:a="http://schemas.openxmlformats.org/drawingml/2006/main" noChangeAspect="1"/>
-            </wp:cNvGraphicFramePr>
-            <a:graphic xmlns:a="http://schemas.openxmlformats.org/drawingml/2006/main">
-              <a:graphicData uri="http://schemas.openxmlformats.org/drawingml/2006/picture">
-                <pic:pic xmlns:pic="http://schemas.openxmlformats.org/drawingml/2006/picture">
-                  <pic:nvPicPr>
-                    <pic:cNvPr id="0" name=""/>
-                    <pic:cNvPicPr/>
-                  </pic:nvPicPr>
-                  <pic:blipFill>
-                    <a:blip r:embed="rId12"/>
-                    <a:stretch>
-                      <a:fillRect/>
-                    </a:stretch>
-                  </pic:blipFill>
-                  <pic:spPr>
-                    <a:xfrm>
-                      <a:off x="0" y="0"/>
-                      <a:ext cx="5400040" cy="2108727"/>
-                    </a:xfrm>
-                    <a:prstGeom prst="rect">
-                      <a:avLst/>
-                    </a:prstGeom>
-                  </pic:spPr>
-                </pic:pic>
-              </a:graphicData>
-            </a:graphic>
-          </wp:inline>
-        </w:drawing>
-      </w:r>
-    </w:p>
-    <w:p>
-      <w:pPr>
-        <w:autoSpaceDE w:val="0"/>
-        <w:autoSpaceDN w:val="0"/>
-        <w:adjustRightInd w:val="0"/>
-        <w:spacing w:after="0" w:line="240" w:lineRule="auto"/>
-        <w:jc w:val="both"/>
-        <w:rPr>
-          <w:rFonts w:ascii="Calibri" w:hAnsi="Calibri" w:cs="Calibri"/>
-          <w:lang w:val="en-US"/>
-        </w:rPr>
-      </w:pPr>
-    </w:p>
-    <w:p>
-      <w:pPr>
-        <w:autoSpaceDE w:val="0"/>
-        <w:autoSpaceDN w:val="0"/>
-        <w:adjustRightInd w:val="0"/>
-        <w:spacing w:after="0" w:line="240" w:lineRule="auto"/>
-        <w:jc w:val="both"/>
-        <w:rPr>
-          <w:rFonts w:ascii="Calibri" w:hAnsi="Calibri" w:cs="Calibri"/>
-        </w:rPr>
-      </w:pPr>
-      <w:r>
-        <w:rPr>
-          <w:rFonts w:ascii="Calibri" w:hAnsi="Calibri" w:cs="Calibri"/>
-        </w:rPr>
-        <w:t xml:space="preserve">El tiempo empleado en ejecutar esta prueba es de </w:t>
-      </w:r>
-      <w:r>
-        <w:rPr>
-          <w:rFonts w:ascii="Calibri" w:hAnsi="Calibri" w:cs="Calibri"/>
-        </w:rPr>
-        <w:t xml:space="preserve">42.580749 </w:t>
-      </w:r>
-      <w:r>
-        <w:rPr>
-          <w:rFonts w:ascii="Calibri" w:hAnsi="Calibri" w:cs="Calibri"/>
-        </w:rPr>
-        <w:t>segundos</w:t>
-      </w:r>
-      <w:r>
-        <w:rPr>
-          <w:rFonts w:ascii="Calibri" w:hAnsi="Calibri" w:cs="Calibri"/>
-        </w:rPr>
-        <w:t xml:space="preserve">. Se puede observar en la gráfica que hay mucho mínimos relativos y estos mínimos, mirando toda la tabla de resultados que no se muestra en este documento, se corresponden con una clasificación del vecino </w:t>
-      </w:r>
-      <w:r>
-        <w:rPr>
-          <w:rFonts w:ascii="Calibri" w:hAnsi="Calibri" w:cs="Calibri"/>
-        </w:rPr>
-        <w:t>más próximo, es decir, cuando k</w:t>
-      </w:r>
-      <w:r>
-        <w:rPr>
-          <w:rFonts w:ascii="Calibri" w:hAnsi="Calibri" w:cs="Calibri"/>
-        </w:rPr>
-        <w:t>=1.</w:t>
-      </w:r>
-      <w:r>
-        <w:rPr>
-          <w:rFonts w:ascii="Calibri" w:hAnsi="Calibri" w:cs="Calibri"/>
-        </w:rPr>
-        <w:t xml:space="preserve"> Es por ello por lo que se opta por elegir otros valores de k. Para posteriores pruebas se eligen como posibles valores de k {5, 15, 25, 35, 45}.</w:t>
-      </w:r>
-    </w:p>
-    <w:p>
-      <w:pPr>
-        <w:autoSpaceDE w:val="0"/>
-        <w:autoSpaceDN w:val="0"/>
-        <w:adjustRightInd w:val="0"/>
-        <w:spacing w:after="0" w:line="240" w:lineRule="auto"/>
-        <w:jc w:val="both"/>
-        <w:rPr>
-          <w:rFonts w:ascii="Calibri" w:hAnsi="Calibri" w:cs="Calibri"/>
-        </w:rPr>
-      </w:pPr>
-    </w:p>
-    <w:p>
-      <w:pPr>
-        <w:autoSpaceDE w:val="0"/>
-        <w:autoSpaceDN w:val="0"/>
-        <w:adjustRightInd w:val="0"/>
-        <w:spacing w:after="0" w:line="240" w:lineRule="auto"/>
-        <w:jc w:val="both"/>
-        <w:rPr>
-          <w:rFonts w:ascii="Calibri" w:hAnsi="Calibri" w:cs="Calibri"/>
-          <w:lang w:val="en-US"/>
-        </w:rPr>
-      </w:pPr>
-      <w:r>
-        <w:rPr>
-          <w:noProof/>
-          <w:lang w:eastAsia="es-ES"/>
-        </w:rPr>
-        <w:drawing>
-          <wp:inline distT="0" distB="0" distL="0" distR="0" wp14:anchorId="49ECBECE" wp14:editId="0A6BFC73">
-            <wp:extent cx="5400136" cy="2346384"/>
-            <wp:effectExtent l="0" t="0" r="0" b="0"/>
-            <wp:docPr id="12" name="Picture 12"/>
             <wp:cNvGraphicFramePr>
               <a:graphicFrameLocks xmlns:a="http://schemas.openxmlformats.org/drawingml/2006/main" noChangeAspect="1"/>
             </wp:cNvGraphicFramePr>
@@ -6356,7 +6335,7 @@
                   <pic:spPr>
                     <a:xfrm>
                       <a:off x="0" y="0"/>
-                      <a:ext cx="5400040" cy="2346342"/>
+                      <a:ext cx="5400040" cy="2108727"/>
                     </a:xfrm>
                     <a:prstGeom prst="rect">
                       <a:avLst/>
@@ -6378,6 +6357,7 @@
         <w:jc w:val="both"/>
         <w:rPr>
           <w:rFonts w:ascii="Calibri" w:hAnsi="Calibri" w:cs="Calibri"/>
+          <w:lang w:val="en-US"/>
         </w:rPr>
       </w:pPr>
     </w:p>
@@ -6402,43 +6382,31 @@
         <w:rPr>
           <w:rFonts w:ascii="Calibri" w:hAnsi="Calibri" w:cs="Calibri"/>
         </w:rPr>
-        <w:t>43.320901</w:t>
-      </w:r>
-      <w:r>
-        <w:rPr>
-          <w:rFonts w:ascii="Calibri" w:hAnsi="Calibri" w:cs="Calibri"/>
-        </w:rPr>
-        <w:t xml:space="preserve"> </w:t>
-      </w:r>
-      <w:r>
-        <w:rPr>
-          <w:rFonts w:ascii="Calibri" w:hAnsi="Calibri" w:cs="Calibri"/>
-        </w:rPr>
-        <w:t>segundos</w:t>
-      </w:r>
-      <w:r>
-        <w:rPr>
-          <w:rFonts w:ascii="Calibri" w:hAnsi="Calibri" w:cs="Calibri"/>
-        </w:rPr>
-        <w:t>, un tiempo parecido al de la prueba previa.</w:t>
-      </w:r>
-      <w:r>
-        <w:rPr>
-          <w:rFonts w:ascii="Calibri" w:hAnsi="Calibri" w:cs="Calibri"/>
-        </w:rPr>
-        <w:t xml:space="preserve"> </w:t>
-      </w:r>
-      <w:r>
-        <w:rPr>
-          <w:rFonts w:ascii="Calibri" w:hAnsi="Calibri" w:cs="Calibri"/>
-        </w:rPr>
-        <w:t>La</w:t>
-      </w:r>
-      <w:r>
-        <w:rPr>
-          <w:rFonts w:ascii="Calibri" w:hAnsi="Calibri" w:cs="Calibri"/>
-        </w:rPr>
-        <w:t xml:space="preserve"> gráfica nos muestra valores de porcentaje de acierto más estables que anteriormente.</w:t>
+        <w:t xml:space="preserve">42.580749 </w:t>
+      </w:r>
+      <w:r>
+        <w:rPr>
+          <w:rFonts w:ascii="Calibri" w:hAnsi="Calibri" w:cs="Calibri"/>
+        </w:rPr>
+        <w:t xml:space="preserve">segundos. Se puede observar en la gráfica que hay mucho mínimos relativos y estos mínimos, mirando toda la tabla de resultados que no se muestra en este documento, se corresponden con una clasificación del vecino </w:t>
+      </w:r>
+      <w:r>
+        <w:rPr>
+          <w:rFonts w:ascii="Calibri" w:hAnsi="Calibri" w:cs="Calibri"/>
+        </w:rPr>
+        <w:t>más próximo, es decir, cuando k</w:t>
+      </w:r>
+      <w:r>
+        <w:rPr>
+          <w:rFonts w:ascii="Calibri" w:hAnsi="Calibri" w:cs="Calibri"/>
+        </w:rPr>
+        <w:t>=1.</w:t>
+      </w:r>
+      <w:r>
+        <w:rPr>
+          <w:rFonts w:ascii="Calibri" w:hAnsi="Calibri" w:cs="Calibri"/>
+        </w:rPr>
+        <w:t xml:space="preserve"> Es por ello por lo que se opta por elegir otros valores de k. Para posteriores pruebas se eligen como posibles valores de k {5, 15, 25, 35, 45}.</w:t>
       </w:r>
     </w:p>
     <w:p>
@@ -6452,86 +6420,6 @@
           <w:rFonts w:ascii="Calibri" w:hAnsi="Calibri" w:cs="Calibri"/>
         </w:rPr>
       </w:pPr>
-      <w:r>
-        <w:rPr>
-          <w:rFonts w:ascii="Calibri" w:hAnsi="Calibri" w:cs="Calibri"/>
-        </w:rPr>
-        <w:t xml:space="preserve">Con las pruebas anteriores se puede decir que se dispone de un espacio de características donde se puede centrar más exhaustivamente la búsqueda de la mejor </w:t>
-      </w:r>
-      <w:proofErr w:type="spellStart"/>
-      <w:r>
-        <w:rPr>
-          <w:rFonts w:ascii="Calibri" w:hAnsi="Calibri" w:cs="Calibri"/>
-        </w:rPr>
-        <w:t>tupla</w:t>
-      </w:r>
-      <w:proofErr w:type="spellEnd"/>
-      <w:r>
-        <w:rPr>
-          <w:rFonts w:ascii="Calibri" w:hAnsi="Calibri" w:cs="Calibri"/>
-        </w:rPr>
-        <w:t xml:space="preserve"> (</w:t>
-      </w:r>
-      <w:proofErr w:type="spellStart"/>
-      <w:r>
-        <w:rPr>
-          <w:rFonts w:ascii="Calibri" w:hAnsi="Calibri" w:cs="Calibri"/>
-        </w:rPr>
-        <w:t>d</w:t>
-      </w:r>
-      <w:proofErr w:type="gramStart"/>
-      <w:r>
-        <w:rPr>
-          <w:rFonts w:ascii="Calibri" w:hAnsi="Calibri" w:cs="Calibri"/>
-        </w:rPr>
-        <w:t>,k</w:t>
-      </w:r>
-      <w:proofErr w:type="spellEnd"/>
-      <w:proofErr w:type="gramEnd"/>
-      <w:r>
-        <w:rPr>
-          <w:rFonts w:ascii="Calibri" w:hAnsi="Calibri" w:cs="Calibri"/>
-        </w:rPr>
-        <w:t xml:space="preserve">). A continuación para buscar esa </w:t>
-      </w:r>
-      <w:proofErr w:type="spellStart"/>
-      <w:r>
-        <w:rPr>
-          <w:rFonts w:ascii="Calibri" w:hAnsi="Calibri" w:cs="Calibri"/>
-        </w:rPr>
-        <w:t>tupla</w:t>
-      </w:r>
-      <w:proofErr w:type="spellEnd"/>
-      <w:r>
-        <w:rPr>
-          <w:rFonts w:ascii="Calibri" w:hAnsi="Calibri" w:cs="Calibri"/>
-        </w:rPr>
-        <w:t xml:space="preserve"> se </w:t>
-      </w:r>
-      <w:r>
-        <w:rPr>
-          <w:rFonts w:ascii="Calibri" w:hAnsi="Calibri" w:cs="Calibri"/>
-        </w:rPr>
-        <w:t>realizan</w:t>
-      </w:r>
-      <w:r>
-        <w:rPr>
-          <w:rFonts w:ascii="Calibri" w:hAnsi="Calibri" w:cs="Calibri"/>
-        </w:rPr>
-        <w:t xml:space="preserve"> 4 experimentos donde los posibles valores de d irían de 16 a 124 de uno en uno y los valores de k de 5 a 45 de </w:t>
-      </w:r>
-      <w:r>
-        <w:rPr>
-          <w:rFonts w:ascii="Calibri" w:hAnsi="Calibri" w:cs="Calibri"/>
-        </w:rPr>
-        <w:t>diez</w:t>
-      </w:r>
-      <w:r>
-        <w:rPr>
-          <w:rFonts w:ascii="Calibri" w:hAnsi="Calibri" w:cs="Calibri"/>
-        </w:rPr>
-        <w:t xml:space="preserve"> en diez.</w:t>
-      </w:r>
     </w:p>
     <w:p>
       <w:pPr>
@@ -6539,10 +6427,10 @@
         <w:autoSpaceDN w:val="0"/>
         <w:adjustRightInd w:val="0"/>
         <w:spacing w:after="0" w:line="240" w:lineRule="auto"/>
-        <w:rPr>
-          <w:rFonts w:ascii="Courier New" w:hAnsi="Courier New" w:cs="Courier New"/>
-          <w:sz w:val="24"/>
-          <w:szCs w:val="24"/>
+        <w:jc w:val="both"/>
+        <w:rPr>
+          <w:rFonts w:ascii="Calibri" w:hAnsi="Calibri" w:cs="Calibri"/>
+          <w:lang w:val="en-US"/>
         </w:rPr>
       </w:pPr>
       <w:r>
@@ -6550,12 +6438,11 @@
           <w:noProof/>
           <w:lang w:eastAsia="es-ES"/>
         </w:rPr>
-        <w:lastRenderedPageBreak/>
         <w:drawing>
-          <wp:inline distT="0" distB="0" distL="0" distR="0" wp14:anchorId="2C8D7EE8" wp14:editId="7D8E6659">
-            <wp:extent cx="2672619" cy="2329132"/>
+          <wp:inline distT="0" distB="0" distL="0" distR="0" wp14:anchorId="49ECBECE" wp14:editId="0A6BFC73">
+            <wp:extent cx="5400136" cy="2346384"/>
             <wp:effectExtent l="0" t="0" r="0" b="0"/>
-            <wp:docPr id="19" name="Picture 19"/>
+            <wp:docPr id="12" name="Picture 12"/>
             <wp:cNvGraphicFramePr>
               <a:graphicFrameLocks xmlns:a="http://schemas.openxmlformats.org/drawingml/2006/main" noChangeAspect="1"/>
             </wp:cNvGraphicFramePr>
@@ -6575,7 +6462,7 @@
                   <pic:spPr>
                     <a:xfrm>
                       <a:off x="0" y="0"/>
-                      <a:ext cx="2673576" cy="2329966"/>
+                      <a:ext cx="5400040" cy="2346342"/>
                     </a:xfrm>
                     <a:prstGeom prst="rect">
                       <a:avLst/>
@@ -6587,23 +6474,176 @@
           </wp:inline>
         </w:drawing>
       </w:r>
+    </w:p>
+    <w:p>
+      <w:pPr>
+        <w:autoSpaceDE w:val="0"/>
+        <w:autoSpaceDN w:val="0"/>
+        <w:adjustRightInd w:val="0"/>
+        <w:spacing w:after="0" w:line="240" w:lineRule="auto"/>
+        <w:jc w:val="both"/>
+        <w:rPr>
+          <w:rFonts w:ascii="Calibri" w:hAnsi="Calibri" w:cs="Calibri"/>
+        </w:rPr>
+      </w:pPr>
+    </w:p>
+    <w:p>
+      <w:pPr>
+        <w:autoSpaceDE w:val="0"/>
+        <w:autoSpaceDN w:val="0"/>
+        <w:adjustRightInd w:val="0"/>
+        <w:spacing w:after="0" w:line="240" w:lineRule="auto"/>
+        <w:jc w:val="both"/>
+        <w:rPr>
+          <w:rFonts w:ascii="Calibri" w:hAnsi="Calibri" w:cs="Calibri"/>
+        </w:rPr>
+      </w:pPr>
+      <w:r>
+        <w:rPr>
+          <w:rFonts w:ascii="Calibri" w:hAnsi="Calibri" w:cs="Calibri"/>
+        </w:rPr>
+        <w:t xml:space="preserve">El tiempo empleado en ejecutar esta prueba es de </w:t>
+      </w:r>
+      <w:r>
+        <w:rPr>
+          <w:rFonts w:ascii="Calibri" w:hAnsi="Calibri" w:cs="Calibri"/>
+        </w:rPr>
+        <w:t>43.320901</w:t>
+      </w:r>
+      <w:r>
+        <w:rPr>
+          <w:rFonts w:ascii="Calibri" w:hAnsi="Calibri" w:cs="Calibri"/>
+        </w:rPr>
+        <w:t xml:space="preserve"> segundos, un tiempo parecido al de la prueba previa. </w:t>
+      </w:r>
+      <w:r>
+        <w:rPr>
+          <w:rFonts w:ascii="Calibri" w:hAnsi="Calibri" w:cs="Calibri"/>
+        </w:rPr>
+        <w:t>La</w:t>
+      </w:r>
+      <w:r>
+        <w:rPr>
+          <w:rFonts w:ascii="Calibri" w:hAnsi="Calibri" w:cs="Calibri"/>
+        </w:rPr>
+        <w:t xml:space="preserve"> gráfica nos muestra valores de porcentaje de acierto más estables que anteriormente.</w:t>
+      </w:r>
+    </w:p>
+    <w:p>
+      <w:pPr>
+        <w:autoSpaceDE w:val="0"/>
+        <w:autoSpaceDN w:val="0"/>
+        <w:adjustRightInd w:val="0"/>
+        <w:spacing w:after="0" w:line="240" w:lineRule="auto"/>
+        <w:jc w:val="both"/>
+        <w:rPr>
+          <w:rFonts w:ascii="Calibri" w:hAnsi="Calibri" w:cs="Calibri"/>
+        </w:rPr>
+      </w:pPr>
+      <w:r>
+        <w:rPr>
+          <w:rFonts w:ascii="Calibri" w:hAnsi="Calibri" w:cs="Calibri"/>
+        </w:rPr>
+        <w:t xml:space="preserve">Con las pruebas anteriores se puede decir que se dispone de un espacio de características donde se puede centrar más exhaustivamente la búsqueda de la mejor </w:t>
+      </w:r>
+      <w:proofErr w:type="spellStart"/>
+      <w:r>
+        <w:rPr>
+          <w:rFonts w:ascii="Calibri" w:hAnsi="Calibri" w:cs="Calibri"/>
+        </w:rPr>
+        <w:t>tupla</w:t>
+      </w:r>
+      <w:proofErr w:type="spellEnd"/>
+      <w:r>
+        <w:rPr>
+          <w:rFonts w:ascii="Calibri" w:hAnsi="Calibri" w:cs="Calibri"/>
+        </w:rPr>
+        <w:t xml:space="preserve"> (</w:t>
+      </w:r>
+      <w:proofErr w:type="spellStart"/>
+      <w:r>
+        <w:rPr>
+          <w:rFonts w:ascii="Calibri" w:hAnsi="Calibri" w:cs="Calibri"/>
+        </w:rPr>
+        <w:t>d</w:t>
+      </w:r>
+      <w:proofErr w:type="gramStart"/>
+      <w:r>
+        <w:rPr>
+          <w:rFonts w:ascii="Calibri" w:hAnsi="Calibri" w:cs="Calibri"/>
+        </w:rPr>
+        <w:t>,k</w:t>
+      </w:r>
+      <w:proofErr w:type="spellEnd"/>
+      <w:proofErr w:type="gramEnd"/>
+      <w:r>
+        <w:rPr>
+          <w:rFonts w:ascii="Calibri" w:hAnsi="Calibri" w:cs="Calibri"/>
+        </w:rPr>
+        <w:t xml:space="preserve">). A continuación para buscar esa </w:t>
+      </w:r>
+      <w:proofErr w:type="spellStart"/>
+      <w:r>
+        <w:rPr>
+          <w:rFonts w:ascii="Calibri" w:hAnsi="Calibri" w:cs="Calibri"/>
+        </w:rPr>
+        <w:t>tupla</w:t>
+      </w:r>
+      <w:proofErr w:type="spellEnd"/>
+      <w:r>
+        <w:rPr>
+          <w:rFonts w:ascii="Calibri" w:hAnsi="Calibri" w:cs="Calibri"/>
+        </w:rPr>
+        <w:t xml:space="preserve"> se </w:t>
+      </w:r>
+      <w:r>
+        <w:rPr>
+          <w:rFonts w:ascii="Calibri" w:hAnsi="Calibri" w:cs="Calibri"/>
+        </w:rPr>
+        <w:t>realizan</w:t>
+      </w:r>
+      <w:r>
+        <w:rPr>
+          <w:rFonts w:ascii="Calibri" w:hAnsi="Calibri" w:cs="Calibri"/>
+        </w:rPr>
+        <w:t xml:space="preserve"> 4 experimentos donde los posibles valores de d irían de 16 a 124 de uno en uno y los valores de k de 5 a 45 de </w:t>
+      </w:r>
+      <w:r>
+        <w:rPr>
+          <w:rFonts w:ascii="Calibri" w:hAnsi="Calibri" w:cs="Calibri"/>
+        </w:rPr>
+        <w:t>diez</w:t>
+      </w:r>
+      <w:r>
+        <w:rPr>
+          <w:rFonts w:ascii="Calibri" w:hAnsi="Calibri" w:cs="Calibri"/>
+        </w:rPr>
+        <w:t xml:space="preserve"> en diez.</w:t>
+      </w:r>
+    </w:p>
+    <w:p>
+      <w:pPr>
+        <w:autoSpaceDE w:val="0"/>
+        <w:autoSpaceDN w:val="0"/>
+        <w:adjustRightInd w:val="0"/>
+        <w:spacing w:after="0" w:line="240" w:lineRule="auto"/>
+        <w:rPr>
+          <w:rFonts w:ascii="Courier New" w:hAnsi="Courier New" w:cs="Courier New"/>
+          <w:sz w:val="24"/>
+          <w:szCs w:val="24"/>
+        </w:rPr>
+      </w:pPr>
       <w:r>
         <w:rPr>
           <w:noProof/>
           <w:lang w:eastAsia="es-ES"/>
         </w:rPr>
-        <w:t xml:space="preserve"> </w:t>
-      </w:r>
-      <w:r>
-        <w:rPr>
-          <w:noProof/>
-          <w:lang w:eastAsia="es-ES"/>
-        </w:rPr>
+        <w:lastRenderedPageBreak/>
         <w:drawing>
-          <wp:inline distT="0" distB="0" distL="0" distR="0" wp14:anchorId="17B5709A" wp14:editId="6AFB972D">
-            <wp:extent cx="2682519" cy="2337759"/>
-            <wp:effectExtent l="0" t="0" r="3810" b="5715"/>
-            <wp:docPr id="20" name="Picture 20"/>
+          <wp:inline distT="0" distB="0" distL="0" distR="0" wp14:anchorId="2C8D7EE8" wp14:editId="7D8E6659">
+            <wp:extent cx="2672619" cy="2329132"/>
+            <wp:effectExtent l="0" t="0" r="0" b="0"/>
+            <wp:docPr id="19" name="Picture 19"/>
             <wp:cNvGraphicFramePr>
               <a:graphicFrameLocks xmlns:a="http://schemas.openxmlformats.org/drawingml/2006/main" noChangeAspect="1"/>
             </wp:cNvGraphicFramePr>
@@ -6623,7 +6663,7 @@
                   <pic:spPr>
                     <a:xfrm>
                       <a:off x="0" y="0"/>
-                      <a:ext cx="2685747" cy="2340572"/>
+                      <a:ext cx="2673576" cy="2329966"/>
                     </a:xfrm>
                     <a:prstGeom prst="rect">
                       <a:avLst/>
@@ -6648,10 +6688,10 @@
           <w:lang w:eastAsia="es-ES"/>
         </w:rPr>
         <w:drawing>
-          <wp:inline distT="0" distB="0" distL="0" distR="0" wp14:anchorId="76310657" wp14:editId="51CD2A05">
-            <wp:extent cx="2672619" cy="2329132"/>
-            <wp:effectExtent l="0" t="0" r="0" b="0"/>
-            <wp:docPr id="21" name="Picture 21"/>
+          <wp:inline distT="0" distB="0" distL="0" distR="0" wp14:anchorId="17B5709A" wp14:editId="6AFB972D">
+            <wp:extent cx="2682519" cy="2337759"/>
+            <wp:effectExtent l="0" t="0" r="3810" b="5715"/>
+            <wp:docPr id="20" name="Picture 20"/>
             <wp:cNvGraphicFramePr>
               <a:graphicFrameLocks xmlns:a="http://schemas.openxmlformats.org/drawingml/2006/main" noChangeAspect="1"/>
             </wp:cNvGraphicFramePr>
@@ -6671,6 +6711,54 @@
                   <pic:spPr>
                     <a:xfrm>
                       <a:off x="0" y="0"/>
+                      <a:ext cx="2685747" cy="2340572"/>
+                    </a:xfrm>
+                    <a:prstGeom prst="rect">
+                      <a:avLst/>
+                    </a:prstGeom>
+                  </pic:spPr>
+                </pic:pic>
+              </a:graphicData>
+            </a:graphic>
+          </wp:inline>
+        </w:drawing>
+      </w:r>
+      <w:r>
+        <w:rPr>
+          <w:noProof/>
+          <w:lang w:eastAsia="es-ES"/>
+        </w:rPr>
+        <w:t xml:space="preserve"> </w:t>
+      </w:r>
+      <w:r>
+        <w:rPr>
+          <w:noProof/>
+          <w:lang w:eastAsia="es-ES"/>
+        </w:rPr>
+        <w:drawing>
+          <wp:inline distT="0" distB="0" distL="0" distR="0" wp14:anchorId="76310657" wp14:editId="51CD2A05">
+            <wp:extent cx="2672619" cy="2329132"/>
+            <wp:effectExtent l="0" t="0" r="0" b="0"/>
+            <wp:docPr id="21" name="Picture 21"/>
+            <wp:cNvGraphicFramePr>
+              <a:graphicFrameLocks xmlns:a="http://schemas.openxmlformats.org/drawingml/2006/main" noChangeAspect="1"/>
+            </wp:cNvGraphicFramePr>
+            <a:graphic xmlns:a="http://schemas.openxmlformats.org/drawingml/2006/main">
+              <a:graphicData uri="http://schemas.openxmlformats.org/drawingml/2006/picture">
+                <pic:pic xmlns:pic="http://schemas.openxmlformats.org/drawingml/2006/picture">
+                  <pic:nvPicPr>
+                    <pic:cNvPr id="0" name=""/>
+                    <pic:cNvPicPr/>
+                  </pic:nvPicPr>
+                  <pic:blipFill>
+                    <a:blip r:embed="rId17"/>
+                    <a:stretch>
+                      <a:fillRect/>
+                    </a:stretch>
+                  </pic:blipFill>
+                  <pic:spPr>
+                    <a:xfrm>
+                      <a:off x="0" y="0"/>
                       <a:ext cx="2672571" cy="2329090"/>
                     </a:xfrm>
                     <a:prstGeom prst="rect">
@@ -6711,7 +6799,7 @@
                     <pic:cNvPicPr/>
                   </pic:nvPicPr>
                   <pic:blipFill>
-                    <a:blip r:embed="rId17"/>
+                    <a:blip r:embed="rId18"/>
                     <a:stretch>
                       <a:fillRect/>
                     </a:stretch>
@@ -9749,31 +9837,7 @@
         <w:rPr>
           <w:rFonts w:ascii="Calibri" w:hAnsi="Calibri" w:cs="Calibri"/>
         </w:rPr>
-        <w:t>El tiempo</w:t>
-      </w:r>
-      <w:r>
-        <w:rPr>
-          <w:rFonts w:ascii="Calibri" w:hAnsi="Calibri" w:cs="Calibri"/>
-        </w:rPr>
-        <w:t xml:space="preserve"> medio</w:t>
-      </w:r>
-      <w:r>
-        <w:rPr>
-          <w:rFonts w:ascii="Calibri" w:hAnsi="Calibri" w:cs="Calibri"/>
-        </w:rPr>
-        <w:t xml:space="preserve"> empleado en ejecutar </w:t>
-      </w:r>
-      <w:r>
-        <w:rPr>
-          <w:rFonts w:ascii="Calibri" w:hAnsi="Calibri" w:cs="Calibri"/>
-        </w:rPr>
-        <w:t>cada una de estas pruebas</w:t>
-      </w:r>
-      <w:r>
-        <w:rPr>
-          <w:rFonts w:ascii="Calibri" w:hAnsi="Calibri" w:cs="Calibri"/>
-        </w:rPr>
-        <w:t xml:space="preserve"> es de </w:t>
+        <w:t xml:space="preserve">El tiempo medio empleado en ejecutar cada una de estas pruebas es de </w:t>
       </w:r>
       <w:r>
         <w:rPr>
@@ -9885,31 +9949,7 @@
         <w:rPr>
           <w:rFonts w:ascii="Calibri" w:hAnsi="Calibri" w:cs="Calibri"/>
         </w:rPr>
-        <w:t>, con resultados más estables y que se correspondería con seleccionar en el PCA entre</w:t>
-      </w:r>
-      <w:r>
-        <w:rPr>
-          <w:rFonts w:ascii="Calibri" w:hAnsi="Calibri" w:cs="Calibri"/>
-        </w:rPr>
-        <w:t xml:space="preserve"> 25 </w:t>
-      </w:r>
-      <w:r>
-        <w:rPr>
-          <w:rFonts w:ascii="Calibri" w:hAnsi="Calibri" w:cs="Calibri"/>
-        </w:rPr>
-        <w:t>y</w:t>
-      </w:r>
-      <w:r>
-        <w:rPr>
-          <w:rFonts w:ascii="Calibri" w:hAnsi="Calibri" w:cs="Calibri"/>
-        </w:rPr>
-        <w:t xml:space="preserve"> 30</w:t>
-      </w:r>
-      <w:r>
-        <w:rPr>
-          <w:rFonts w:ascii="Calibri" w:hAnsi="Calibri" w:cs="Calibri"/>
-        </w:rPr>
-        <w:t xml:space="preserve"> número de características. </w:t>
+        <w:t xml:space="preserve">, con resultados más estables y que se correspondería con seleccionar en el PCA entre 25 y 30 número de características. </w:t>
       </w:r>
       <w:r>
         <w:rPr>
@@ -9933,37 +9973,7 @@
         <w:rPr>
           <w:rFonts w:ascii="Calibri" w:hAnsi="Calibri" w:cs="Calibri"/>
         </w:rPr>
-        <w:t xml:space="preserve">alores del eje de las x entre </w:t>
-      </w:r>
-      <w:r>
-        <w:rPr>
-          <w:rFonts w:ascii="Calibri" w:hAnsi="Calibri" w:cs="Calibri"/>
-        </w:rPr>
-        <w:t>200</w:t>
-      </w:r>
-      <w:r>
-        <w:rPr>
-          <w:rFonts w:ascii="Calibri" w:hAnsi="Calibri" w:cs="Calibri"/>
-        </w:rPr>
-        <w:t xml:space="preserve"> y </w:t>
-      </w:r>
-      <w:r>
-        <w:rPr>
-          <w:rFonts w:ascii="Calibri" w:hAnsi="Calibri" w:cs="Calibri"/>
-        </w:rPr>
-        <w:t>275</w:t>
-      </w:r>
-      <w:r>
-        <w:rPr>
-          <w:rFonts w:ascii="Calibri" w:hAnsi="Calibri" w:cs="Calibri"/>
-        </w:rPr>
-        <w:t>),</w:t>
-      </w:r>
-      <w:r>
-        <w:rPr>
-          <w:rFonts w:ascii="Calibri" w:hAnsi="Calibri" w:cs="Calibri"/>
-        </w:rPr>
-        <w:t xml:space="preserve"> con resultados algo más inestables que en la zona anterior, pero obteniendo buenas medias.</w:t>
+        <w:t>alores del eje de las x entre 200 y 275), con resultados algo más inestables que en la zona anterior, pero obteniendo buenas medias.</w:t>
       </w:r>
       <w:r>
         <w:rPr>
@@ -9976,25 +9986,7 @@
           <w:rFonts w:ascii="Calibri" w:hAnsi="Calibri" w:cs="Calibri"/>
         </w:rPr>
         <w:lastRenderedPageBreak/>
-        <w:t xml:space="preserve">(valores del eje de las x </w:t>
-      </w:r>
-      <w:r>
-        <w:rPr>
-          <w:rFonts w:ascii="Calibri" w:hAnsi="Calibri" w:cs="Calibri"/>
-        </w:rPr>
-        <w:t>entorno al 500</w:t>
-      </w:r>
-      <w:r>
-        <w:rPr>
-          <w:rFonts w:ascii="Calibri" w:hAnsi="Calibri" w:cs="Calibri"/>
-        </w:rPr>
-        <w:t>)</w:t>
-      </w:r>
-      <w:r>
-        <w:rPr>
-          <w:rFonts w:ascii="Calibri" w:hAnsi="Calibri" w:cs="Calibri"/>
-        </w:rPr>
-        <w:t xml:space="preserve">, con resultados muy inestables y que, por lo general, obtienen peores medias. Ejemplo de ello se puede observar en la última línea de la tabla de resultados, donde en la segunda prueba llega a obtenerse el mejor rendimiento de todas las ejecuciones (0,959921). Sin embargo, debido a los malos resultado </w:t>
+        <w:t xml:space="preserve">(valores del eje de las x entorno al 500), con resultados muy inestables y que, por lo general, obtienen peores medias. Ejemplo de ello se puede observar en la última línea de la tabla de resultados, donde en la segunda prueba llega a obtenerse el mejor rendimiento de todas las ejecuciones (0,959921). Sin embargo, debido a los malos resultado </w:t>
       </w:r>
       <w:proofErr w:type="gramStart"/>
       <w:r>
@@ -10076,6 +10068,89 @@
           <w:rFonts w:ascii="Calibri" w:hAnsi="Calibri" w:cs="Calibri"/>
         </w:rPr>
       </w:pPr>
+      <w:r>
+        <w:rPr>
+          <w:rFonts w:ascii="Calibri" w:hAnsi="Calibri" w:cs="Calibri"/>
+        </w:rPr>
+        <w:t>A continuación se muestra una gráfica resumen de las 4 ejecuciones</w:t>
+      </w:r>
+      <w:r>
+        <w:rPr>
+          <w:rFonts w:ascii="Calibri" w:hAnsi="Calibri" w:cs="Calibri"/>
+        </w:rPr>
+        <w:t xml:space="preserve">, con la medias de los </w:t>
+      </w:r>
+      <w:r>
+        <w:rPr>
+          <w:rFonts w:ascii="Calibri" w:hAnsi="Calibri" w:cs="Calibri"/>
+        </w:rPr>
+        <w:t>20</w:t>
+      </w:r>
+      <w:r>
+        <w:rPr>
+          <w:rFonts w:ascii="Calibri" w:hAnsi="Calibri" w:cs="Calibri"/>
+        </w:rPr>
+        <w:t xml:space="preserve"> mejores resultados</w:t>
+      </w:r>
+      <w:r>
+        <w:rPr>
+          <w:rFonts w:ascii="Calibri" w:hAnsi="Calibri" w:cs="Calibri"/>
+        </w:rPr>
+        <w:t>:</w:t>
+      </w:r>
+    </w:p>
+    <w:p>
+      <w:pPr>
+        <w:autoSpaceDE w:val="0"/>
+        <w:autoSpaceDN w:val="0"/>
+        <w:adjustRightInd w:val="0"/>
+        <w:spacing w:after="0" w:line="240" w:lineRule="auto"/>
+        <w:jc w:val="both"/>
+        <w:rPr>
+          <w:rFonts w:ascii="Calibri" w:hAnsi="Calibri" w:cs="Calibri"/>
+        </w:rPr>
+      </w:pPr>
+      <w:r>
+        <w:rPr>
+          <w:noProof/>
+          <w:lang w:eastAsia="es-ES"/>
+        </w:rPr>
+        <w:drawing>
+          <wp:inline distT="0" distB="0" distL="0" distR="0" wp14:anchorId="2C692642" wp14:editId="2967C1A3">
+            <wp:extent cx="5400136" cy="2268748"/>
+            <wp:effectExtent l="0" t="0" r="0" b="0"/>
+            <wp:docPr id="5" name="Picture 5"/>
+            <wp:cNvGraphicFramePr>
+              <a:graphicFrameLocks xmlns:a="http://schemas.openxmlformats.org/drawingml/2006/main" noChangeAspect="1"/>
+            </wp:cNvGraphicFramePr>
+            <a:graphic xmlns:a="http://schemas.openxmlformats.org/drawingml/2006/main">
+              <a:graphicData uri="http://schemas.openxmlformats.org/drawingml/2006/picture">
+                <pic:pic xmlns:pic="http://schemas.openxmlformats.org/drawingml/2006/picture">
+                  <pic:nvPicPr>
+                    <pic:cNvPr id="0" name=""/>
+                    <pic:cNvPicPr/>
+                  </pic:nvPicPr>
+                  <pic:blipFill>
+                    <a:blip r:embed="rId19"/>
+                    <a:stretch>
+                      <a:fillRect/>
+                    </a:stretch>
+                  </pic:blipFill>
+                  <pic:spPr>
+                    <a:xfrm>
+                      <a:off x="0" y="0"/>
+                      <a:ext cx="5400040" cy="2268708"/>
+                    </a:xfrm>
+                    <a:prstGeom prst="rect">
+                      <a:avLst/>
+                    </a:prstGeom>
+                  </pic:spPr>
+                </pic:pic>
+              </a:graphicData>
+            </a:graphic>
+          </wp:inline>
+        </w:drawing>
+      </w:r>
     </w:p>
     <w:p>
       <w:pPr>
@@ -10098,16 +10173,10 @@
         <w:jc w:val="both"/>
         <w:rPr>
           <w:rFonts w:ascii="Calibri" w:hAnsi="Calibri" w:cs="Calibri"/>
-          <w:lang w:val="en-US"/>
         </w:rPr>
       </w:pPr>
-      <w:r>
-        <w:rPr>
-          <w:rFonts w:ascii="Calibri" w:hAnsi="Calibri" w:cs="Calibri"/>
-          <w:lang w:val="en-US"/>
-        </w:rPr>
-        <w:t>CONCLUSIONES</w:t>
-      </w:r>
+      <w:bookmarkStart w:id="0" w:name="_GoBack"/>
+      <w:bookmarkEnd w:id="0"/>
     </w:p>
     <w:p>
       <w:pPr>
@@ -10118,24 +10187,29 @@
         <w:jc w:val="both"/>
         <w:rPr>
           <w:rFonts w:ascii="Calibri" w:hAnsi="Calibri" w:cs="Calibri"/>
-          <w:lang w:val="en-US"/>
         </w:rPr>
       </w:pPr>
+      <w:r>
+        <w:rPr>
+          <w:rFonts w:ascii="Calibri" w:hAnsi="Calibri" w:cs="Calibri"/>
+        </w:rPr>
+        <w:t>CONCLUSIONES</w:t>
+      </w:r>
     </w:p>
     <w:p>
       <w:pPr>
-        <w:rPr>
-          <w:lang w:val="en-US"/>
+        <w:autoSpaceDE w:val="0"/>
+        <w:autoSpaceDN w:val="0"/>
+        <w:adjustRightInd w:val="0"/>
+        <w:spacing w:after="0" w:line="240" w:lineRule="auto"/>
+        <w:jc w:val="both"/>
+        <w:rPr>
+          <w:rFonts w:ascii="Calibri" w:hAnsi="Calibri" w:cs="Calibri"/>
         </w:rPr>
       </w:pPr>
     </w:p>
-    <w:p>
-      <w:pPr>
-        <w:rPr>
-          <w:lang w:val="en-US"/>
-        </w:rPr>
-      </w:pPr>
-    </w:p>
+    <w:p/>
+    <w:p/>
     <w:p>
       <w:r>
         <w:t>Probar con más valores de k</w:t>
@@ -11164,7 +11238,7 @@
 </file>
 
 <file path=customXml/itemProps1.xml><?xml version="1.0" encoding="utf-8"?>
-<ds:datastoreItem xmlns:ds="http://schemas.openxmlformats.org/officeDocument/2006/customXml" ds:itemID="{E2AF56A9-2610-406A-8574-BA91E09D104F}">
+<ds:datastoreItem xmlns:ds="http://schemas.openxmlformats.org/officeDocument/2006/customXml" ds:itemID="{26796801-4AF7-4354-B0E3-4951FA4879C2}">
   <ds:schemaRefs>
     <ds:schemaRef ds:uri="http://schemas.openxmlformats.org/officeDocument/2006/bibliography"/>
   </ds:schemaRefs>

</xml_diff>

<commit_message>
Rewritted check of LDA
</commit_message>
<xml_diff>
--- a/Practise2/doc/MemoriaPractica2.docx
+++ b/Practise2/doc/MemoriaPractica2.docx
@@ -269,24 +269,6 @@
           <w:lang w:val="en-US"/>
         </w:rPr>
       </w:pPr>
-      <w:proofErr w:type="spellStart"/>
-      <w:proofErr w:type="gramStart"/>
-      <w:r>
-        <w:rPr>
-          <w:rFonts w:ascii="Calibri" w:hAnsi="Calibri" w:cs="Calibri"/>
-          <w:lang w:val="en-US"/>
-        </w:rPr>
-        <w:t>ans</w:t>
-      </w:r>
-      <w:proofErr w:type="spellEnd"/>
-      <w:proofErr w:type="gramEnd"/>
-      <w:r>
-        <w:rPr>
-          <w:rFonts w:ascii="Calibri" w:hAnsi="Calibri" w:cs="Calibri"/>
-          <w:lang w:val="en-US"/>
-        </w:rPr>
-        <w:t xml:space="preserve"> =</w:t>
-      </w:r>
     </w:p>
     <w:p>
       <w:pPr>
@@ -297,7 +279,24 @@
         <w:jc w:val="both"/>
         <w:rPr>
           <w:rFonts w:ascii="Calibri" w:hAnsi="Calibri" w:cs="Calibri"/>
-          <w:lang w:val="en-US"/>
+        </w:rPr>
+      </w:pPr>
+      <w:r>
+        <w:rPr>
+          <w:rFonts w:ascii="Calibri" w:hAnsi="Calibri" w:cs="Calibri"/>
+        </w:rPr>
+        <w:t>Prueba de que el LDA da malos resultados</w:t>
+      </w:r>
+    </w:p>
+    <w:p>
+      <w:pPr>
+        <w:autoSpaceDE w:val="0"/>
+        <w:autoSpaceDN w:val="0"/>
+        <w:adjustRightInd w:val="0"/>
+        <w:spacing w:after="0" w:line="240" w:lineRule="auto"/>
+        <w:jc w:val="both"/>
+        <w:rPr>
+          <w:rFonts w:ascii="Calibri" w:hAnsi="Calibri" w:cs="Calibri"/>
         </w:rPr>
       </w:pPr>
     </w:p>
@@ -310,31 +309,165 @@
         <w:jc w:val="both"/>
         <w:rPr>
           <w:rFonts w:ascii="Calibri" w:hAnsi="Calibri" w:cs="Calibri"/>
-          <w:lang w:val="en-US"/>
         </w:rPr>
       </w:pPr>
       <w:r>
         <w:rPr>
           <w:rFonts w:ascii="Calibri" w:hAnsi="Calibri" w:cs="Calibri"/>
-          <w:lang w:val="en-US"/>
-        </w:rPr>
-        <w:t xml:space="preserve">RCOND </w:t>
+        </w:rPr>
+        <w:t>La primera prueba que se</w:t>
+      </w:r>
+      <w:r>
+        <w:rPr>
+          <w:rFonts w:ascii="Calibri" w:hAnsi="Calibri" w:cs="Calibri"/>
+        </w:rPr>
+        <w:t xml:space="preserve"> realiza es la de comprobar la calidad del LDA mediante validación cruzada de 10 grupos (10 </w:t>
       </w:r>
       <w:proofErr w:type="spellStart"/>
       <w:r>
         <w:rPr>
           <w:rFonts w:ascii="Calibri" w:hAnsi="Calibri" w:cs="Calibri"/>
-          <w:lang w:val="en-US"/>
-        </w:rPr>
-        <w:t>ASwAt</w:t>
+        </w:rPr>
+        <w:t>fold</w:t>
       </w:r>
       <w:proofErr w:type="spellEnd"/>
       <w:r>
         <w:rPr>
           <w:rFonts w:ascii="Calibri" w:hAnsi="Calibri" w:cs="Calibri"/>
-          <w:lang w:val="en-US"/>
-        </w:rPr>
-        <w:t xml:space="preserve"> = 4.191819e-22</w:t>
+        </w:rPr>
+        <w:t>). Se dividen las imá</w:t>
+      </w:r>
+      <w:r>
+        <w:rPr>
+          <w:rFonts w:ascii="Calibri" w:hAnsi="Calibri" w:cs="Calibri"/>
+        </w:rPr>
+        <w:t>genes de cada tipo de se</w:t>
+      </w:r>
+      <w:r>
+        <w:rPr>
+          <w:rFonts w:ascii="Calibri" w:hAnsi="Calibri" w:cs="Calibri"/>
+        </w:rPr>
+        <w:t>ñal de trá</w:t>
+      </w:r>
+      <w:r>
+        <w:rPr>
+          <w:rFonts w:ascii="Calibri" w:hAnsi="Calibri" w:cs="Calibri"/>
+        </w:rPr>
+        <w:t>fico</w:t>
+      </w:r>
+      <w:r>
+        <w:rPr>
+          <w:rFonts w:ascii="Calibri" w:hAnsi="Calibri" w:cs="Calibri"/>
+        </w:rPr>
+        <w:t xml:space="preserve"> en 10 grupos (con igual nú</w:t>
+      </w:r>
+      <w:r>
+        <w:rPr>
+          <w:rFonts w:ascii="Calibri" w:hAnsi="Calibri" w:cs="Calibri"/>
+        </w:rPr>
+        <w:t xml:space="preserve">mero de </w:t>
+      </w:r>
+      <w:r>
+        <w:rPr>
+          <w:rFonts w:ascii="Calibri" w:hAnsi="Calibri" w:cs="Calibri"/>
+        </w:rPr>
+        <w:t>imágenes</w:t>
+      </w:r>
+      <w:r>
+        <w:rPr>
+          <w:rFonts w:ascii="Calibri" w:hAnsi="Calibri" w:cs="Calibri"/>
+        </w:rPr>
+        <w:t>) y se usan 9 grupos para</w:t>
+      </w:r>
+      <w:r>
+        <w:rPr>
+          <w:rFonts w:ascii="Calibri" w:hAnsi="Calibri" w:cs="Calibri"/>
+        </w:rPr>
+        <w:t xml:space="preserve"> </w:t>
+      </w:r>
+      <w:r>
+        <w:rPr>
+          <w:rFonts w:ascii="Calibri" w:hAnsi="Calibri" w:cs="Calibri"/>
+        </w:rPr>
+        <w:t>calcular el LDA. El grupo restante se usa para proyectarlo y visualizar</w:t>
+      </w:r>
+      <w:r>
+        <w:rPr>
+          <w:rFonts w:ascii="Calibri" w:hAnsi="Calibri" w:cs="Calibri"/>
+        </w:rPr>
+        <w:t xml:space="preserve"> </w:t>
+      </w:r>
+      <w:r>
+        <w:rPr>
+          <w:rFonts w:ascii="Calibri" w:hAnsi="Calibri" w:cs="Calibri"/>
+        </w:rPr>
+        <w:t>el resultado</w:t>
+      </w:r>
+      <w:r>
+        <w:rPr>
+          <w:rFonts w:ascii="Calibri" w:hAnsi="Calibri" w:cs="Calibri"/>
+        </w:rPr>
+        <w:t>.</w:t>
+      </w:r>
+      <w:r>
+        <w:rPr>
+          <w:rFonts w:ascii="Calibri" w:hAnsi="Calibri" w:cs="Calibri"/>
+        </w:rPr>
+        <w:t xml:space="preserve"> </w:t>
+      </w:r>
+      <w:r>
+        <w:rPr>
+          <w:rFonts w:ascii="Calibri" w:hAnsi="Calibri" w:cs="Calibri"/>
+        </w:rPr>
+        <w:t>Por tanto</w:t>
+      </w:r>
+      <w:r>
+        <w:rPr>
+          <w:rFonts w:ascii="Calibri" w:hAnsi="Calibri" w:cs="Calibri"/>
+        </w:rPr>
+        <w:t xml:space="preserve"> </w:t>
+      </w:r>
+      <w:r>
+        <w:rPr>
+          <w:rFonts w:ascii="Calibri" w:hAnsi="Calibri" w:cs="Calibri"/>
+        </w:rPr>
+        <w:t>haremos y visualizaremos las proyecciones LDA de cada uno de los 10</w:t>
+      </w:r>
+      <w:r>
+        <w:rPr>
+          <w:rFonts w:ascii="Calibri" w:hAnsi="Calibri" w:cs="Calibri"/>
+        </w:rPr>
+        <w:t xml:space="preserve"> </w:t>
+      </w:r>
+      <w:r>
+        <w:rPr>
+          <w:rFonts w:ascii="Calibri" w:hAnsi="Calibri" w:cs="Calibri"/>
+        </w:rPr>
+        <w:t xml:space="preserve">grupos de prueba (usando los restantes 9 para </w:t>
+      </w:r>
+      <w:r>
+        <w:rPr>
+          <w:rFonts w:ascii="Calibri" w:hAnsi="Calibri" w:cs="Calibri"/>
+        </w:rPr>
+        <w:t xml:space="preserve"> c</w:t>
+      </w:r>
+      <w:r>
+        <w:rPr>
+          <w:rFonts w:ascii="Calibri" w:hAnsi="Calibri" w:cs="Calibri"/>
+        </w:rPr>
+        <w:t>alcular el LDA).</w:t>
+      </w:r>
+      <w:r>
+        <w:rPr>
+          <w:rFonts w:ascii="Calibri" w:hAnsi="Calibri" w:cs="Calibri"/>
+        </w:rPr>
+        <w:t xml:space="preserve"> </w:t>
+      </w:r>
+      <w:r>
+        <w:rPr>
+          <w:rFonts w:ascii="Calibri" w:hAnsi="Calibri" w:cs="Calibri"/>
+        </w:rPr>
+        <w:t>A continuación se muestran algunas de los resultados de las pruebas.</w:t>
       </w:r>
     </w:p>
     <w:p>
@@ -345,429 +478,6 @@
         <w:spacing w:after="0" w:line="240" w:lineRule="auto"/>
         <w:jc w:val="both"/>
         <w:rPr>
-          <w:rFonts w:ascii="Calibri" w:hAnsi="Calibri" w:cs="Calibri"/>
-          <w:lang w:val="en-US"/>
-        </w:rPr>
-      </w:pPr>
-    </w:p>
-    <w:p>
-      <w:pPr>
-        <w:autoSpaceDE w:val="0"/>
-        <w:autoSpaceDN w:val="0"/>
-        <w:adjustRightInd w:val="0"/>
-        <w:spacing w:after="0" w:line="240" w:lineRule="auto"/>
-        <w:jc w:val="both"/>
-        <w:rPr>
-          <w:rFonts w:ascii="Calibri" w:hAnsi="Calibri" w:cs="Calibri"/>
-          <w:lang w:val="en-US"/>
-        </w:rPr>
-      </w:pPr>
-    </w:p>
-    <w:p>
-      <w:pPr>
-        <w:autoSpaceDE w:val="0"/>
-        <w:autoSpaceDN w:val="0"/>
-        <w:adjustRightInd w:val="0"/>
-        <w:spacing w:after="0" w:line="240" w:lineRule="auto"/>
-        <w:jc w:val="both"/>
-        <w:rPr>
-          <w:rFonts w:ascii="Calibri" w:hAnsi="Calibri" w:cs="Calibri"/>
-          <w:lang w:val="en-US"/>
-        </w:rPr>
-      </w:pPr>
-      <w:proofErr w:type="spellStart"/>
-      <w:proofErr w:type="gramStart"/>
-      <w:r>
-        <w:rPr>
-          <w:rFonts w:ascii="Calibri" w:hAnsi="Calibri" w:cs="Calibri"/>
-          <w:lang w:val="en-US"/>
-        </w:rPr>
-        <w:t>ans</w:t>
-      </w:r>
-      <w:proofErr w:type="spellEnd"/>
-      <w:proofErr w:type="gramEnd"/>
-      <w:r>
-        <w:rPr>
-          <w:rFonts w:ascii="Calibri" w:hAnsi="Calibri" w:cs="Calibri"/>
-          <w:lang w:val="en-US"/>
-        </w:rPr>
-        <w:t xml:space="preserve"> =</w:t>
-      </w:r>
-    </w:p>
-    <w:p>
-      <w:pPr>
-        <w:autoSpaceDE w:val="0"/>
-        <w:autoSpaceDN w:val="0"/>
-        <w:adjustRightInd w:val="0"/>
-        <w:spacing w:after="0" w:line="240" w:lineRule="auto"/>
-        <w:jc w:val="both"/>
-        <w:rPr>
-          <w:rFonts w:ascii="Calibri" w:hAnsi="Calibri" w:cs="Calibri"/>
-          <w:lang w:val="en-US"/>
-        </w:rPr>
-      </w:pPr>
-    </w:p>
-    <w:p>
-      <w:pPr>
-        <w:autoSpaceDE w:val="0"/>
-        <w:autoSpaceDN w:val="0"/>
-        <w:adjustRightInd w:val="0"/>
-        <w:spacing w:after="0" w:line="240" w:lineRule="auto"/>
-        <w:jc w:val="both"/>
-        <w:rPr>
-          <w:rFonts w:ascii="Calibri" w:hAnsi="Calibri" w:cs="Calibri"/>
-          <w:lang w:val="en-US"/>
-        </w:rPr>
-      </w:pPr>
-      <w:r>
-        <w:rPr>
-          <w:rFonts w:ascii="Calibri" w:hAnsi="Calibri" w:cs="Calibri"/>
-          <w:lang w:val="en-US"/>
-        </w:rPr>
-        <w:t>Max k = 3</w:t>
-      </w:r>
-    </w:p>
-    <w:p>
-      <w:pPr>
-        <w:autoSpaceDE w:val="0"/>
-        <w:autoSpaceDN w:val="0"/>
-        <w:adjustRightInd w:val="0"/>
-        <w:spacing w:after="0" w:line="240" w:lineRule="auto"/>
-        <w:jc w:val="both"/>
-        <w:rPr>
-          <w:rFonts w:ascii="Calibri" w:hAnsi="Calibri" w:cs="Calibri"/>
-          <w:lang w:val="en-US"/>
-        </w:rPr>
-      </w:pPr>
-    </w:p>
-    <w:p>
-      <w:pPr>
-        <w:autoSpaceDE w:val="0"/>
-        <w:autoSpaceDN w:val="0"/>
-        <w:adjustRightInd w:val="0"/>
-        <w:spacing w:after="0" w:line="240" w:lineRule="auto"/>
-        <w:jc w:val="both"/>
-        <w:rPr>
-          <w:rFonts w:ascii="Calibri" w:hAnsi="Calibri" w:cs="Calibri"/>
-          <w:lang w:val="en-US"/>
-        </w:rPr>
-      </w:pPr>
-    </w:p>
-    <w:p>
-      <w:pPr>
-        <w:autoSpaceDE w:val="0"/>
-        <w:autoSpaceDN w:val="0"/>
-        <w:adjustRightInd w:val="0"/>
-        <w:spacing w:after="0" w:line="240" w:lineRule="auto"/>
-        <w:jc w:val="both"/>
-        <w:rPr>
-          <w:rFonts w:ascii="Calibri" w:hAnsi="Calibri" w:cs="Calibri"/>
-          <w:lang w:val="en-US"/>
-        </w:rPr>
-      </w:pPr>
-      <w:proofErr w:type="spellStart"/>
-      <w:proofErr w:type="gramStart"/>
-      <w:r>
-        <w:rPr>
-          <w:rFonts w:ascii="Calibri" w:hAnsi="Calibri" w:cs="Calibri"/>
-          <w:lang w:val="en-US"/>
-        </w:rPr>
-        <w:t>ans</w:t>
-      </w:r>
-      <w:proofErr w:type="spellEnd"/>
-      <w:proofErr w:type="gramEnd"/>
-      <w:r>
-        <w:rPr>
-          <w:rFonts w:ascii="Calibri" w:hAnsi="Calibri" w:cs="Calibri"/>
-          <w:lang w:val="en-US"/>
-        </w:rPr>
-        <w:t xml:space="preserve"> =</w:t>
-      </w:r>
-    </w:p>
-    <w:p>
-      <w:pPr>
-        <w:autoSpaceDE w:val="0"/>
-        <w:autoSpaceDN w:val="0"/>
-        <w:adjustRightInd w:val="0"/>
-        <w:spacing w:after="0" w:line="240" w:lineRule="auto"/>
-        <w:jc w:val="both"/>
-        <w:rPr>
-          <w:rFonts w:ascii="Calibri" w:hAnsi="Calibri" w:cs="Calibri"/>
-          <w:lang w:val="en-US"/>
-        </w:rPr>
-      </w:pPr>
-    </w:p>
-    <w:p>
-      <w:pPr>
-        <w:autoSpaceDE w:val="0"/>
-        <w:autoSpaceDN w:val="0"/>
-        <w:adjustRightInd w:val="0"/>
-        <w:spacing w:after="0" w:line="240" w:lineRule="auto"/>
-        <w:jc w:val="both"/>
-        <w:rPr>
-          <w:rFonts w:ascii="Calibri" w:hAnsi="Calibri" w:cs="Calibri"/>
-          <w:lang w:val="en-US"/>
-        </w:rPr>
-      </w:pPr>
-      <w:r>
-        <w:rPr>
-          <w:rFonts w:ascii="Calibri" w:hAnsi="Calibri" w:cs="Calibri"/>
-          <w:lang w:val="en-US"/>
-        </w:rPr>
-        <w:t xml:space="preserve">RCOND </w:t>
-      </w:r>
-      <w:proofErr w:type="spellStart"/>
-      <w:r>
-        <w:rPr>
-          <w:rFonts w:ascii="Calibri" w:hAnsi="Calibri" w:cs="Calibri"/>
-          <w:lang w:val="en-US"/>
-        </w:rPr>
-        <w:t>AS</w:t>
-      </w:r>
-      <w:r>
-        <w:rPr>
-          <w:rFonts w:ascii="Calibri" w:hAnsi="Calibri" w:cs="Calibri"/>
-          <w:lang w:val="en-US"/>
-        </w:rPr>
-        <w:t>t</w:t>
-      </w:r>
-      <w:r>
-        <w:rPr>
-          <w:rFonts w:ascii="Calibri" w:hAnsi="Calibri" w:cs="Calibri"/>
-          <w:lang w:val="en-US"/>
-        </w:rPr>
-        <w:t>At</w:t>
-      </w:r>
-      <w:proofErr w:type="spellEnd"/>
-      <w:r>
-        <w:rPr>
-          <w:rFonts w:ascii="Calibri" w:hAnsi="Calibri" w:cs="Calibri"/>
-          <w:lang w:val="en-US"/>
-        </w:rPr>
-        <w:t xml:space="preserve"> = 7.726213e-23</w:t>
-      </w:r>
-    </w:p>
-    <w:p>
-      <w:pPr>
-        <w:autoSpaceDE w:val="0"/>
-        <w:autoSpaceDN w:val="0"/>
-        <w:adjustRightInd w:val="0"/>
-        <w:spacing w:after="0" w:line="240" w:lineRule="auto"/>
-        <w:jc w:val="both"/>
-        <w:rPr>
-          <w:rFonts w:ascii="Calibri" w:hAnsi="Calibri" w:cs="Calibri"/>
-          <w:lang w:val="en-US"/>
-        </w:rPr>
-      </w:pPr>
-    </w:p>
-    <w:p>
-      <w:pPr>
-        <w:autoSpaceDE w:val="0"/>
-        <w:autoSpaceDN w:val="0"/>
-        <w:adjustRightInd w:val="0"/>
-        <w:spacing w:after="0" w:line="240" w:lineRule="auto"/>
-        <w:jc w:val="both"/>
-        <w:rPr>
-          <w:rFonts w:ascii="Calibri" w:hAnsi="Calibri" w:cs="Calibri"/>
-        </w:rPr>
-      </w:pPr>
-      <w:r>
-        <w:rPr>
-          <w:rFonts w:ascii="Calibri" w:hAnsi="Calibri" w:cs="Calibri"/>
-        </w:rPr>
-        <w:t>Prueba de que el LDA da malos resultados</w:t>
-      </w:r>
-    </w:p>
-    <w:p>
-      <w:pPr>
-        <w:autoSpaceDE w:val="0"/>
-        <w:autoSpaceDN w:val="0"/>
-        <w:adjustRightInd w:val="0"/>
-        <w:spacing w:after="0" w:line="240" w:lineRule="auto"/>
-        <w:jc w:val="both"/>
-        <w:rPr>
-          <w:rFonts w:ascii="Calibri" w:hAnsi="Calibri" w:cs="Calibri"/>
-        </w:rPr>
-      </w:pPr>
-    </w:p>
-    <w:p>
-      <w:pPr>
-        <w:autoSpaceDE w:val="0"/>
-        <w:autoSpaceDN w:val="0"/>
-        <w:adjustRightInd w:val="0"/>
-        <w:spacing w:after="0" w:line="240" w:lineRule="auto"/>
-        <w:jc w:val="both"/>
-        <w:rPr>
-          <w:rFonts w:ascii="Calibri" w:hAnsi="Calibri" w:cs="Calibri"/>
-        </w:rPr>
-      </w:pPr>
-      <w:r>
-        <w:rPr>
-          <w:rFonts w:ascii="Calibri" w:hAnsi="Calibri" w:cs="Calibri"/>
-        </w:rPr>
-        <w:t>La primera prueba que se</w:t>
-      </w:r>
-      <w:r>
-        <w:rPr>
-          <w:rFonts w:ascii="Calibri" w:hAnsi="Calibri" w:cs="Calibri"/>
-        </w:rPr>
-        <w:t xml:space="preserve"> realiza es la de comprobar la calidad del LDA mediante validación cruzada de 10 grupos (10 </w:t>
-      </w:r>
-      <w:proofErr w:type="spellStart"/>
-      <w:r>
-        <w:rPr>
-          <w:rFonts w:ascii="Calibri" w:hAnsi="Calibri" w:cs="Calibri"/>
-        </w:rPr>
-        <w:t>fold</w:t>
-      </w:r>
-      <w:proofErr w:type="spellEnd"/>
-      <w:r>
-        <w:rPr>
-          <w:rFonts w:ascii="Calibri" w:hAnsi="Calibri" w:cs="Calibri"/>
-        </w:rPr>
-        <w:t>). Se dividen las imá</w:t>
-      </w:r>
-      <w:r>
-        <w:rPr>
-          <w:rFonts w:ascii="Calibri" w:hAnsi="Calibri" w:cs="Calibri"/>
-        </w:rPr>
-        <w:t>genes de cada tipo de se</w:t>
-      </w:r>
-      <w:r>
-        <w:rPr>
-          <w:rFonts w:ascii="Calibri" w:hAnsi="Calibri" w:cs="Calibri"/>
-        </w:rPr>
-        <w:t>ñal de trá</w:t>
-      </w:r>
-      <w:r>
-        <w:rPr>
-          <w:rFonts w:ascii="Calibri" w:hAnsi="Calibri" w:cs="Calibri"/>
-        </w:rPr>
-        <w:t>fico</w:t>
-      </w:r>
-      <w:r>
-        <w:rPr>
-          <w:rFonts w:ascii="Calibri" w:hAnsi="Calibri" w:cs="Calibri"/>
-        </w:rPr>
-        <w:t xml:space="preserve"> en 10 grupos (con igual nú</w:t>
-      </w:r>
-      <w:r>
-        <w:rPr>
-          <w:rFonts w:ascii="Calibri" w:hAnsi="Calibri" w:cs="Calibri"/>
-        </w:rPr>
-        <w:t xml:space="preserve">mero de </w:t>
-      </w:r>
-      <w:r>
-        <w:rPr>
-          <w:rFonts w:ascii="Calibri" w:hAnsi="Calibri" w:cs="Calibri"/>
-        </w:rPr>
-        <w:t>imágenes</w:t>
-      </w:r>
-      <w:r>
-        <w:rPr>
-          <w:rFonts w:ascii="Calibri" w:hAnsi="Calibri" w:cs="Calibri"/>
-        </w:rPr>
-        <w:t>) y se usan 9 grupos para</w:t>
-      </w:r>
-      <w:r>
-        <w:rPr>
-          <w:rFonts w:ascii="Calibri" w:hAnsi="Calibri" w:cs="Calibri"/>
-        </w:rPr>
-        <w:t xml:space="preserve"> </w:t>
-      </w:r>
-      <w:r>
-        <w:rPr>
-          <w:rFonts w:ascii="Calibri" w:hAnsi="Calibri" w:cs="Calibri"/>
-        </w:rPr>
-        <w:t>calcular el LDA. El grupo restante se usa para proyectarlo y visualizar</w:t>
-      </w:r>
-      <w:r>
-        <w:rPr>
-          <w:rFonts w:ascii="Calibri" w:hAnsi="Calibri" w:cs="Calibri"/>
-        </w:rPr>
-        <w:t xml:space="preserve"> </w:t>
-      </w:r>
-      <w:r>
-        <w:rPr>
-          <w:rFonts w:ascii="Calibri" w:hAnsi="Calibri" w:cs="Calibri"/>
-        </w:rPr>
-        <w:t>el resultado</w:t>
-      </w:r>
-      <w:r>
-        <w:rPr>
-          <w:rFonts w:ascii="Calibri" w:hAnsi="Calibri" w:cs="Calibri"/>
-        </w:rPr>
-        <w:t>.</w:t>
-      </w:r>
-      <w:r>
-        <w:rPr>
-          <w:rFonts w:ascii="Calibri" w:hAnsi="Calibri" w:cs="Calibri"/>
-        </w:rPr>
-        <w:t xml:space="preserve"> </w:t>
-      </w:r>
-      <w:r>
-        <w:rPr>
-          <w:rFonts w:ascii="Calibri" w:hAnsi="Calibri" w:cs="Calibri"/>
-        </w:rPr>
-        <w:t>Por tanto</w:t>
-      </w:r>
-      <w:r>
-        <w:rPr>
-          <w:rFonts w:ascii="Calibri" w:hAnsi="Calibri" w:cs="Calibri"/>
-        </w:rPr>
-        <w:t xml:space="preserve"> </w:t>
-      </w:r>
-      <w:r>
-        <w:rPr>
-          <w:rFonts w:ascii="Calibri" w:hAnsi="Calibri" w:cs="Calibri"/>
-        </w:rPr>
-        <w:t>haremos y visualizaremos las proyecciones LDA de cada uno de los 10</w:t>
-      </w:r>
-      <w:r>
-        <w:rPr>
-          <w:rFonts w:ascii="Calibri" w:hAnsi="Calibri" w:cs="Calibri"/>
-        </w:rPr>
-        <w:t xml:space="preserve"> </w:t>
-      </w:r>
-      <w:r>
-        <w:rPr>
-          <w:rFonts w:ascii="Calibri" w:hAnsi="Calibri" w:cs="Calibri"/>
-        </w:rPr>
-        <w:t xml:space="preserve">grupos de prueba (usando los restantes 9 para </w:t>
-      </w:r>
-      <w:r>
-        <w:rPr>
-          <w:rFonts w:ascii="Calibri" w:hAnsi="Calibri" w:cs="Calibri"/>
-        </w:rPr>
-        <w:t xml:space="preserve"> c</w:t>
-      </w:r>
-      <w:r>
-        <w:rPr>
-          <w:rFonts w:ascii="Calibri" w:hAnsi="Calibri" w:cs="Calibri"/>
-        </w:rPr>
-        <w:t>alcular el LDA).</w:t>
-      </w:r>
-      <w:r>
-        <w:rPr>
-          <w:rFonts w:ascii="Calibri" w:hAnsi="Calibri" w:cs="Calibri"/>
-        </w:rPr>
-        <w:t xml:space="preserve"> </w:t>
-      </w:r>
-      <w:r>
-        <w:rPr>
-          <w:rFonts w:ascii="Calibri" w:hAnsi="Calibri" w:cs="Calibri"/>
-        </w:rPr>
-        <w:t>A continuación se muestran algunas de los resultados de las pruebas.</w:t>
-      </w:r>
-    </w:p>
-    <w:p>
-      <w:pPr>
-        <w:autoSpaceDE w:val="0"/>
-        <w:autoSpaceDN w:val="0"/>
-        <w:adjustRightInd w:val="0"/>
-        <w:spacing w:after="0" w:line="240" w:lineRule="auto"/>
-        <w:jc w:val="both"/>
-        <w:rPr>
           <w:noProof/>
           <w:lang w:eastAsia="es-ES"/>
         </w:rPr>
@@ -777,7 +487,6 @@
           <w:noProof/>
           <w:lang w:eastAsia="es-ES"/>
         </w:rPr>
-        <w:lastRenderedPageBreak/>
         <w:drawing>
           <wp:inline distT="0" distB="0" distL="0" distR="0" wp14:anchorId="759078EA" wp14:editId="427B92A8">
             <wp:extent cx="2674189" cy="2330499"/>
@@ -872,6 +581,7 @@
           <w:noProof/>
           <w:lang w:eastAsia="es-ES"/>
         </w:rPr>
+        <w:lastRenderedPageBreak/>
         <w:drawing>
           <wp:inline distT="0" distB="0" distL="0" distR="0" wp14:anchorId="6B65E730" wp14:editId="3F630FAD">
             <wp:extent cx="2674189" cy="2330499"/>
@@ -985,6 +695,24 @@
         </w:rPr>
         <w:t xml:space="preserve">ara evaluar la calidad del LDA de forma numérica calculamos </w:t>
       </w:r>
+      <w:r>
+        <w:rPr>
+          <w:rFonts w:ascii="Calibri" w:hAnsi="Calibri" w:cs="Calibri"/>
+        </w:rPr>
+        <w:t>l</w:t>
+      </w:r>
+      <w:r>
+        <w:rPr>
+          <w:rFonts w:ascii="Calibri" w:hAnsi="Calibri" w:cs="Calibri"/>
+        </w:rPr>
+        <w:t xml:space="preserve">a dispersión total de los datos </w:t>
+      </w:r>
+      <w:r>
+        <w:rPr>
+          <w:rFonts w:ascii="Calibri" w:hAnsi="Calibri" w:cs="Calibri"/>
+        </w:rPr>
+        <w:t xml:space="preserve">como </w:t>
+      </w:r>
       <w:proofErr w:type="spellStart"/>
       <w:r>
         <w:rPr>
@@ -997,13 +725,33 @@
         <w:rPr>
           <w:rFonts w:ascii="Calibri" w:hAnsi="Calibri" w:cs="Calibri"/>
         </w:rPr>
-        <w:t xml:space="preserve"> como </w:t>
+        <w:t xml:space="preserve"> = </w:t>
       </w:r>
       <w:proofErr w:type="spellStart"/>
       <w:r>
         <w:rPr>
           <w:rFonts w:ascii="Calibri" w:hAnsi="Calibri" w:cs="Calibri"/>
         </w:rPr>
+        <w:t>Sw</w:t>
+      </w:r>
+      <w:proofErr w:type="spellEnd"/>
+      <w:r>
+        <w:rPr>
+          <w:rFonts w:ascii="Calibri" w:hAnsi="Calibri" w:cs="Calibri"/>
+        </w:rPr>
+        <w:t xml:space="preserve"> </w:t>
+      </w:r>
+      <w:r>
+        <w:rPr>
+          <w:rFonts w:ascii="Calibri" w:hAnsi="Calibri" w:cs="Calibri"/>
+        </w:rPr>
+        <w:t xml:space="preserve">+ Sb. Si </w:t>
+      </w:r>
+      <w:proofErr w:type="spellStart"/>
+      <w:r>
+        <w:rPr>
+          <w:rFonts w:ascii="Calibri" w:hAnsi="Calibri" w:cs="Calibri"/>
+        </w:rPr>
         <w:t>St</w:t>
       </w:r>
       <w:proofErr w:type="spellEnd"/>
@@ -1011,33 +759,99 @@
         <w:rPr>
           <w:rFonts w:ascii="Calibri" w:hAnsi="Calibri" w:cs="Calibri"/>
         </w:rPr>
-        <w:t xml:space="preserve"> = </w:t>
+        <w:t xml:space="preserve"> es singular (deficiente en rango), no se puede encontrar la</w:t>
+      </w:r>
+      <w:r>
+        <w:rPr>
+          <w:rFonts w:ascii="Calibri" w:hAnsi="Calibri" w:cs="Calibri"/>
+        </w:rPr>
+        <w:t xml:space="preserve"> </w:t>
+      </w:r>
+      <w:r>
+        <w:rPr>
+          <w:rFonts w:ascii="Calibri" w:hAnsi="Calibri" w:cs="Calibri"/>
+        </w:rPr>
+        <w:t>solución.</w:t>
+      </w:r>
+      <w:r>
+        <w:rPr>
+          <w:rFonts w:ascii="Calibri" w:hAnsi="Calibri" w:cs="Calibri"/>
+        </w:rPr>
+        <w:t xml:space="preserve"> Para averiguar la singularidad de </w:t>
       </w:r>
       <w:proofErr w:type="spellStart"/>
       <w:r>
         <w:rPr>
           <w:rFonts w:ascii="Calibri" w:hAnsi="Calibri" w:cs="Calibri"/>
         </w:rPr>
-        <w:t>Sw</w:t>
+        <w:t>St</w:t>
       </w:r>
       <w:proofErr w:type="spellEnd"/>
       <w:r>
         <w:rPr>
           <w:rFonts w:ascii="Calibri" w:hAnsi="Calibri" w:cs="Calibri"/>
         </w:rPr>
+        <w:t xml:space="preserve"> se usa la </w:t>
+      </w:r>
+      <w:proofErr w:type="spellStart"/>
+      <w:r>
+        <w:rPr>
+          <w:rFonts w:ascii="Calibri" w:hAnsi="Calibri" w:cs="Calibri"/>
+        </w:rPr>
+        <w:t>funcion</w:t>
+      </w:r>
+      <w:proofErr w:type="spellEnd"/>
+      <w:r>
+        <w:rPr>
+          <w:rFonts w:ascii="Calibri" w:hAnsi="Calibri" w:cs="Calibri"/>
+        </w:rPr>
         <w:t xml:space="preserve"> </w:t>
       </w:r>
-      <w:r>
-        <w:rPr>
-          <w:rFonts w:ascii="Calibri" w:hAnsi="Calibri" w:cs="Calibri"/>
-        </w:rPr>
-        <w:t xml:space="preserve">+ Sb. Si </w:t>
-      </w:r>
       <w:proofErr w:type="spellStart"/>
       <w:r>
         <w:rPr>
           <w:rFonts w:ascii="Calibri" w:hAnsi="Calibri" w:cs="Calibri"/>
         </w:rPr>
+        <w:t>rcond</w:t>
+      </w:r>
+      <w:proofErr w:type="spellEnd"/>
+      <w:r>
+        <w:rPr>
+          <w:rFonts w:ascii="Calibri" w:hAnsi="Calibri" w:cs="Calibri"/>
+        </w:rPr>
+        <w:t xml:space="preserve"> de </w:t>
+      </w:r>
+      <w:proofErr w:type="spellStart"/>
+      <w:r>
+        <w:rPr>
+          <w:rFonts w:ascii="Calibri" w:hAnsi="Calibri" w:cs="Calibri"/>
+        </w:rPr>
+        <w:t>matlab</w:t>
+      </w:r>
+      <w:proofErr w:type="spellEnd"/>
+      <w:r>
+        <w:rPr>
+          <w:rFonts w:ascii="Calibri" w:hAnsi="Calibri" w:cs="Calibri"/>
+        </w:rPr>
+        <w:t xml:space="preserve">. </w:t>
+      </w:r>
+      <w:r>
+        <w:rPr>
+          <w:rFonts w:ascii="Calibri" w:hAnsi="Calibri" w:cs="Calibri"/>
+        </w:rPr>
+        <w:t xml:space="preserve">Esta función nos devolverá un valor entre 0 y 1. </w:t>
+      </w:r>
+      <w:r>
+        <w:rPr>
+          <w:rFonts w:ascii="Calibri" w:hAnsi="Calibri" w:cs="Calibri"/>
+        </w:rPr>
+        <w:t xml:space="preserve">Si el resultado es un número cercano a 0 se podría decir que </w:t>
+      </w:r>
+      <w:proofErr w:type="spellStart"/>
+      <w:r>
+        <w:rPr>
+          <w:rFonts w:ascii="Calibri" w:hAnsi="Calibri" w:cs="Calibri"/>
+        </w:rPr>
         <w:t>St</w:t>
       </w:r>
       <w:proofErr w:type="spellEnd"/>
@@ -1045,27 +859,752 @@
         <w:rPr>
           <w:rFonts w:ascii="Calibri" w:hAnsi="Calibri" w:cs="Calibri"/>
         </w:rPr>
-        <w:t xml:space="preserve"> es singular (deficiente en rango), no se puede encontrar la</w:t>
-      </w:r>
-      <w:r>
-        <w:rPr>
-          <w:rFonts w:ascii="Calibri" w:hAnsi="Calibri" w:cs="Calibri"/>
-        </w:rPr>
-        <w:t xml:space="preserve"> </w:t>
-      </w:r>
-      <w:r>
-        <w:rPr>
-          <w:rFonts w:ascii="Calibri" w:hAnsi="Calibri" w:cs="Calibri"/>
-        </w:rPr>
-        <w:t>solución.</w:t>
-      </w:r>
-      <w:r>
-        <w:rPr>
-          <w:rFonts w:ascii="Calibri" w:hAnsi="Calibri" w:cs="Calibri"/>
-        </w:rPr>
-        <w:t xml:space="preserve"> Para averiguar la singularidad de </w:t>
+        <w:t xml:space="preserve"> es singular.</w:t>
+      </w:r>
+    </w:p>
+    <w:p>
+      <w:pPr>
+        <w:autoSpaceDE w:val="0"/>
+        <w:autoSpaceDN w:val="0"/>
+        <w:adjustRightInd w:val="0"/>
+        <w:spacing w:after="0" w:line="240" w:lineRule="auto"/>
+        <w:jc w:val="both"/>
+        <w:rPr>
+          <w:rFonts w:ascii="Calibri" w:hAnsi="Calibri" w:cs="Calibri"/>
+        </w:rPr>
+      </w:pPr>
+    </w:p>
+    <w:tbl>
+      <w:tblPr>
+        <w:tblW w:w="1952" w:type="dxa"/>
+        <w:tblInd w:w="55" w:type="dxa"/>
+        <w:tblBorders>
+          <w:top w:val="single" w:sz="4" w:space="0" w:color="auto"/>
+          <w:left w:val="single" w:sz="4" w:space="0" w:color="auto"/>
+          <w:bottom w:val="single" w:sz="4" w:space="0" w:color="auto"/>
+          <w:right w:val="single" w:sz="4" w:space="0" w:color="auto"/>
+          <w:insideH w:val="single" w:sz="4" w:space="0" w:color="auto"/>
+          <w:insideV w:val="single" w:sz="4" w:space="0" w:color="auto"/>
+        </w:tblBorders>
+        <w:tblCellMar>
+          <w:left w:w="70" w:type="dxa"/>
+          <w:right w:w="70" w:type="dxa"/>
+        </w:tblCellMar>
+        <w:tblLook w:val="04A0" w:firstRow="1" w:lastRow="0" w:firstColumn="1" w:lastColumn="0" w:noHBand="0" w:noVBand="1"/>
+      </w:tblPr>
+      <w:tblGrid>
+        <w:gridCol w:w="976"/>
+        <w:gridCol w:w="976"/>
+      </w:tblGrid>
+      <w:tr>
+        <w:trPr>
+          <w:trHeight w:val="300"/>
+        </w:trPr>
+        <w:tc>
+          <w:tcPr>
+            <w:tcW w:w="976" w:type="dxa"/>
+          </w:tcPr>
+          <w:p>
+            <w:pPr>
+              <w:spacing w:after="0" w:line="240" w:lineRule="auto"/>
+              <w:jc w:val="right"/>
+              <w:rPr>
+                <w:rFonts w:ascii="Calibri" w:eastAsia="Times New Roman" w:hAnsi="Calibri" w:cs="Times New Roman"/>
+                <w:color w:val="000000"/>
+                <w:lang w:eastAsia="es-ES"/>
+              </w:rPr>
+            </w:pPr>
+            <w:r>
+              <w:rPr>
+                <w:rFonts w:ascii="Calibri" w:eastAsia="Times New Roman" w:hAnsi="Calibri" w:cs="Times New Roman"/>
+                <w:color w:val="000000"/>
+                <w:lang w:eastAsia="es-ES"/>
+              </w:rPr>
+              <w:t>NFOLD</w:t>
+            </w:r>
+          </w:p>
+        </w:tc>
+        <w:tc>
+          <w:tcPr>
+            <w:tcW w:w="976" w:type="dxa"/>
+            <w:shd w:val="clear" w:color="auto" w:fill="auto"/>
+            <w:noWrap/>
+            <w:vAlign w:val="bottom"/>
+          </w:tcPr>
+          <w:p>
+            <w:pPr>
+              <w:spacing w:after="0" w:line="240" w:lineRule="auto"/>
+              <w:jc w:val="right"/>
+              <w:rPr>
+                <w:rFonts w:ascii="Calibri" w:eastAsia="Times New Roman" w:hAnsi="Calibri" w:cs="Times New Roman"/>
+                <w:color w:val="000000"/>
+                <w:lang w:eastAsia="es-ES"/>
+              </w:rPr>
+            </w:pPr>
+            <w:proofErr w:type="spellStart"/>
+            <w:r>
+              <w:rPr>
+                <w:rFonts w:ascii="Calibri" w:eastAsia="Times New Roman" w:hAnsi="Calibri" w:cs="Times New Roman"/>
+                <w:color w:val="000000"/>
+                <w:lang w:eastAsia="es-ES"/>
+              </w:rPr>
+              <w:t>r</w:t>
+            </w:r>
+            <w:r>
+              <w:rPr>
+                <w:rFonts w:ascii="Calibri" w:eastAsia="Times New Roman" w:hAnsi="Calibri" w:cs="Times New Roman"/>
+                <w:color w:val="000000"/>
+                <w:lang w:eastAsia="es-ES"/>
+              </w:rPr>
+              <w:t>cond</w:t>
+            </w:r>
+            <w:proofErr w:type="spellEnd"/>
+            <w:r>
+              <w:rPr>
+                <w:rFonts w:ascii="Calibri" w:eastAsia="Times New Roman" w:hAnsi="Calibri" w:cs="Times New Roman"/>
+                <w:color w:val="000000"/>
+                <w:lang w:eastAsia="es-ES"/>
+              </w:rPr>
+              <w:t>(</w:t>
+            </w:r>
+            <w:proofErr w:type="spellStart"/>
+            <w:r>
+              <w:rPr>
+                <w:rFonts w:ascii="Calibri" w:eastAsia="Times New Roman" w:hAnsi="Calibri" w:cs="Times New Roman"/>
+                <w:color w:val="000000"/>
+                <w:lang w:eastAsia="es-ES"/>
+              </w:rPr>
+              <w:t>St</w:t>
+            </w:r>
+            <w:proofErr w:type="spellEnd"/>
+            <w:r>
+              <w:rPr>
+                <w:rFonts w:ascii="Calibri" w:eastAsia="Times New Roman" w:hAnsi="Calibri" w:cs="Times New Roman"/>
+                <w:color w:val="000000"/>
+                <w:lang w:eastAsia="es-ES"/>
+              </w:rPr>
+              <w:t>)</w:t>
+            </w:r>
+          </w:p>
+        </w:tc>
+      </w:tr>
+      <w:tr>
+        <w:trPr>
+          <w:trHeight w:val="300"/>
+        </w:trPr>
+        <w:tc>
+          <w:tcPr>
+            <w:tcW w:w="976" w:type="dxa"/>
+          </w:tcPr>
+          <w:p>
+            <w:pPr>
+              <w:spacing w:after="0" w:line="240" w:lineRule="auto"/>
+              <w:jc w:val="right"/>
+              <w:rPr>
+                <w:rFonts w:ascii="Calibri" w:eastAsia="Times New Roman" w:hAnsi="Calibri" w:cs="Times New Roman"/>
+                <w:color w:val="000000"/>
+                <w:lang w:eastAsia="es-ES"/>
+              </w:rPr>
+            </w:pPr>
+            <w:r>
+              <w:rPr>
+                <w:rFonts w:ascii="Calibri" w:eastAsia="Times New Roman" w:hAnsi="Calibri" w:cs="Times New Roman"/>
+                <w:color w:val="000000"/>
+                <w:lang w:eastAsia="es-ES"/>
+              </w:rPr>
+              <w:t>1</w:t>
+            </w:r>
+          </w:p>
+        </w:tc>
+        <w:tc>
+          <w:tcPr>
+            <w:tcW w:w="976" w:type="dxa"/>
+            <w:shd w:val="clear" w:color="auto" w:fill="auto"/>
+            <w:noWrap/>
+            <w:vAlign w:val="bottom"/>
+            <w:hideMark/>
+          </w:tcPr>
+          <w:p>
+            <w:pPr>
+              <w:spacing w:after="0" w:line="240" w:lineRule="auto"/>
+              <w:jc w:val="right"/>
+              <w:rPr>
+                <w:rFonts w:ascii="Calibri" w:eastAsia="Times New Roman" w:hAnsi="Calibri" w:cs="Times New Roman"/>
+                <w:color w:val="000000"/>
+                <w:lang w:eastAsia="es-ES"/>
+              </w:rPr>
+            </w:pPr>
+            <w:r>
+              <w:rPr>
+                <w:rFonts w:ascii="Calibri" w:eastAsia="Times New Roman" w:hAnsi="Calibri" w:cs="Times New Roman"/>
+                <w:color w:val="000000"/>
+                <w:lang w:eastAsia="es-ES"/>
+              </w:rPr>
+              <w:t>0,262806</w:t>
+            </w:r>
+          </w:p>
+        </w:tc>
+      </w:tr>
+      <w:tr>
+        <w:trPr>
+          <w:trHeight w:val="300"/>
+        </w:trPr>
+        <w:tc>
+          <w:tcPr>
+            <w:tcW w:w="976" w:type="dxa"/>
+          </w:tcPr>
+          <w:p>
+            <w:pPr>
+              <w:spacing w:after="0" w:line="240" w:lineRule="auto"/>
+              <w:jc w:val="right"/>
+              <w:rPr>
+                <w:rFonts w:ascii="Calibri" w:eastAsia="Times New Roman" w:hAnsi="Calibri" w:cs="Times New Roman"/>
+                <w:color w:val="000000"/>
+                <w:lang w:eastAsia="es-ES"/>
+              </w:rPr>
+            </w:pPr>
+            <w:r>
+              <w:rPr>
+                <w:rFonts w:ascii="Calibri" w:eastAsia="Times New Roman" w:hAnsi="Calibri" w:cs="Times New Roman"/>
+                <w:color w:val="000000"/>
+                <w:lang w:eastAsia="es-ES"/>
+              </w:rPr>
+              <w:t>2</w:t>
+            </w:r>
+          </w:p>
+        </w:tc>
+        <w:tc>
+          <w:tcPr>
+            <w:tcW w:w="976" w:type="dxa"/>
+            <w:shd w:val="clear" w:color="auto" w:fill="auto"/>
+            <w:noWrap/>
+            <w:vAlign w:val="bottom"/>
+            <w:hideMark/>
+          </w:tcPr>
+          <w:p>
+            <w:pPr>
+              <w:spacing w:after="0" w:line="240" w:lineRule="auto"/>
+              <w:jc w:val="right"/>
+              <w:rPr>
+                <w:rFonts w:ascii="Calibri" w:eastAsia="Times New Roman" w:hAnsi="Calibri" w:cs="Times New Roman"/>
+                <w:color w:val="000000"/>
+                <w:lang w:eastAsia="es-ES"/>
+              </w:rPr>
+            </w:pPr>
+            <w:r>
+              <w:rPr>
+                <w:rFonts w:ascii="Calibri" w:eastAsia="Times New Roman" w:hAnsi="Calibri" w:cs="Times New Roman"/>
+                <w:color w:val="000000"/>
+                <w:lang w:eastAsia="es-ES"/>
+              </w:rPr>
+              <w:t>0,734058</w:t>
+            </w:r>
+          </w:p>
+        </w:tc>
+      </w:tr>
+      <w:tr>
+        <w:trPr>
+          <w:trHeight w:val="300"/>
+        </w:trPr>
+        <w:tc>
+          <w:tcPr>
+            <w:tcW w:w="976" w:type="dxa"/>
+          </w:tcPr>
+          <w:p>
+            <w:pPr>
+              <w:spacing w:after="0" w:line="240" w:lineRule="auto"/>
+              <w:jc w:val="right"/>
+              <w:rPr>
+                <w:rFonts w:ascii="Calibri" w:eastAsia="Times New Roman" w:hAnsi="Calibri" w:cs="Times New Roman"/>
+                <w:color w:val="000000"/>
+                <w:lang w:eastAsia="es-ES"/>
+              </w:rPr>
+            </w:pPr>
+            <w:r>
+              <w:rPr>
+                <w:rFonts w:ascii="Calibri" w:eastAsia="Times New Roman" w:hAnsi="Calibri" w:cs="Times New Roman"/>
+                <w:color w:val="000000"/>
+                <w:lang w:eastAsia="es-ES"/>
+              </w:rPr>
+              <w:t>3</w:t>
+            </w:r>
+          </w:p>
+        </w:tc>
+        <w:tc>
+          <w:tcPr>
+            <w:tcW w:w="976" w:type="dxa"/>
+            <w:shd w:val="clear" w:color="auto" w:fill="auto"/>
+            <w:noWrap/>
+            <w:vAlign w:val="bottom"/>
+            <w:hideMark/>
+          </w:tcPr>
+          <w:p>
+            <w:pPr>
+              <w:spacing w:after="0" w:line="240" w:lineRule="auto"/>
+              <w:jc w:val="right"/>
+              <w:rPr>
+                <w:rFonts w:ascii="Calibri" w:eastAsia="Times New Roman" w:hAnsi="Calibri" w:cs="Times New Roman"/>
+                <w:color w:val="000000"/>
+                <w:lang w:eastAsia="es-ES"/>
+              </w:rPr>
+            </w:pPr>
+            <w:r>
+              <w:rPr>
+                <w:rFonts w:ascii="Calibri" w:eastAsia="Times New Roman" w:hAnsi="Calibri" w:cs="Times New Roman"/>
+                <w:color w:val="000000"/>
+                <w:lang w:eastAsia="es-ES"/>
+              </w:rPr>
+              <w:t>0,310616</w:t>
+            </w:r>
+          </w:p>
+        </w:tc>
+      </w:tr>
+      <w:tr>
+        <w:trPr>
+          <w:trHeight w:val="300"/>
+        </w:trPr>
+        <w:tc>
+          <w:tcPr>
+            <w:tcW w:w="976" w:type="dxa"/>
+          </w:tcPr>
+          <w:p>
+            <w:pPr>
+              <w:spacing w:after="0" w:line="240" w:lineRule="auto"/>
+              <w:jc w:val="right"/>
+              <w:rPr>
+                <w:rFonts w:ascii="Calibri" w:eastAsia="Times New Roman" w:hAnsi="Calibri" w:cs="Times New Roman"/>
+                <w:color w:val="000000"/>
+                <w:lang w:eastAsia="es-ES"/>
+              </w:rPr>
+            </w:pPr>
+            <w:r>
+              <w:rPr>
+                <w:rFonts w:ascii="Calibri" w:eastAsia="Times New Roman" w:hAnsi="Calibri" w:cs="Times New Roman"/>
+                <w:color w:val="000000"/>
+                <w:lang w:eastAsia="es-ES"/>
+              </w:rPr>
+              <w:t>4</w:t>
+            </w:r>
+          </w:p>
+        </w:tc>
+        <w:tc>
+          <w:tcPr>
+            <w:tcW w:w="976" w:type="dxa"/>
+            <w:shd w:val="clear" w:color="auto" w:fill="auto"/>
+            <w:noWrap/>
+            <w:vAlign w:val="bottom"/>
+            <w:hideMark/>
+          </w:tcPr>
+          <w:p>
+            <w:pPr>
+              <w:spacing w:after="0" w:line="240" w:lineRule="auto"/>
+              <w:jc w:val="right"/>
+              <w:rPr>
+                <w:rFonts w:ascii="Calibri" w:eastAsia="Times New Roman" w:hAnsi="Calibri" w:cs="Times New Roman"/>
+                <w:color w:val="000000"/>
+                <w:lang w:eastAsia="es-ES"/>
+              </w:rPr>
+            </w:pPr>
+            <w:r>
+              <w:rPr>
+                <w:rFonts w:ascii="Calibri" w:eastAsia="Times New Roman" w:hAnsi="Calibri" w:cs="Times New Roman"/>
+                <w:color w:val="000000"/>
+                <w:lang w:eastAsia="es-ES"/>
+              </w:rPr>
+              <w:t>0,509016</w:t>
+            </w:r>
+          </w:p>
+        </w:tc>
+      </w:tr>
+      <w:tr>
+        <w:trPr>
+          <w:trHeight w:val="300"/>
+        </w:trPr>
+        <w:tc>
+          <w:tcPr>
+            <w:tcW w:w="976" w:type="dxa"/>
+          </w:tcPr>
+          <w:p>
+            <w:pPr>
+              <w:spacing w:after="0" w:line="240" w:lineRule="auto"/>
+              <w:jc w:val="right"/>
+              <w:rPr>
+                <w:rFonts w:ascii="Calibri" w:eastAsia="Times New Roman" w:hAnsi="Calibri" w:cs="Times New Roman"/>
+                <w:color w:val="000000"/>
+                <w:lang w:eastAsia="es-ES"/>
+              </w:rPr>
+            </w:pPr>
+            <w:r>
+              <w:rPr>
+                <w:rFonts w:ascii="Calibri" w:eastAsia="Times New Roman" w:hAnsi="Calibri" w:cs="Times New Roman"/>
+                <w:color w:val="000000"/>
+                <w:lang w:eastAsia="es-ES"/>
+              </w:rPr>
+              <w:t>5</w:t>
+            </w:r>
+          </w:p>
+        </w:tc>
+        <w:tc>
+          <w:tcPr>
+            <w:tcW w:w="976" w:type="dxa"/>
+            <w:shd w:val="clear" w:color="auto" w:fill="auto"/>
+            <w:noWrap/>
+            <w:vAlign w:val="bottom"/>
+            <w:hideMark/>
+          </w:tcPr>
+          <w:p>
+            <w:pPr>
+              <w:spacing w:after="0" w:line="240" w:lineRule="auto"/>
+              <w:jc w:val="right"/>
+              <w:rPr>
+                <w:rFonts w:ascii="Calibri" w:eastAsia="Times New Roman" w:hAnsi="Calibri" w:cs="Times New Roman"/>
+                <w:color w:val="000000"/>
+                <w:lang w:eastAsia="es-ES"/>
+              </w:rPr>
+            </w:pPr>
+            <w:r>
+              <w:rPr>
+                <w:rFonts w:ascii="Calibri" w:eastAsia="Times New Roman" w:hAnsi="Calibri" w:cs="Times New Roman"/>
+                <w:color w:val="000000"/>
+                <w:lang w:eastAsia="es-ES"/>
+              </w:rPr>
+              <w:t>0,46502</w:t>
+            </w:r>
+          </w:p>
+        </w:tc>
+      </w:tr>
+      <w:tr>
+        <w:trPr>
+          <w:trHeight w:val="300"/>
+        </w:trPr>
+        <w:tc>
+          <w:tcPr>
+            <w:tcW w:w="976" w:type="dxa"/>
+          </w:tcPr>
+          <w:p>
+            <w:pPr>
+              <w:spacing w:after="0" w:line="240" w:lineRule="auto"/>
+              <w:jc w:val="right"/>
+              <w:rPr>
+                <w:rFonts w:ascii="Calibri" w:eastAsia="Times New Roman" w:hAnsi="Calibri" w:cs="Times New Roman"/>
+                <w:color w:val="000000"/>
+                <w:lang w:eastAsia="es-ES"/>
+              </w:rPr>
+            </w:pPr>
+            <w:r>
+              <w:rPr>
+                <w:rFonts w:ascii="Calibri" w:eastAsia="Times New Roman" w:hAnsi="Calibri" w:cs="Times New Roman"/>
+                <w:color w:val="000000"/>
+                <w:lang w:eastAsia="es-ES"/>
+              </w:rPr>
+              <w:t>6</w:t>
+            </w:r>
+          </w:p>
+        </w:tc>
+        <w:tc>
+          <w:tcPr>
+            <w:tcW w:w="976" w:type="dxa"/>
+            <w:shd w:val="clear" w:color="auto" w:fill="auto"/>
+            <w:noWrap/>
+            <w:vAlign w:val="bottom"/>
+            <w:hideMark/>
+          </w:tcPr>
+          <w:p>
+            <w:pPr>
+              <w:spacing w:after="0" w:line="240" w:lineRule="auto"/>
+              <w:jc w:val="right"/>
+              <w:rPr>
+                <w:rFonts w:ascii="Calibri" w:eastAsia="Times New Roman" w:hAnsi="Calibri" w:cs="Times New Roman"/>
+                <w:color w:val="000000"/>
+                <w:lang w:eastAsia="es-ES"/>
+              </w:rPr>
+            </w:pPr>
+            <w:r>
+              <w:rPr>
+                <w:rFonts w:ascii="Calibri" w:eastAsia="Times New Roman" w:hAnsi="Calibri" w:cs="Times New Roman"/>
+                <w:color w:val="000000"/>
+                <w:lang w:eastAsia="es-ES"/>
+              </w:rPr>
+              <w:t>0,531942</w:t>
+            </w:r>
+          </w:p>
+        </w:tc>
+      </w:tr>
+      <w:tr>
+        <w:trPr>
+          <w:trHeight w:val="300"/>
+        </w:trPr>
+        <w:tc>
+          <w:tcPr>
+            <w:tcW w:w="976" w:type="dxa"/>
+          </w:tcPr>
+          <w:p>
+            <w:pPr>
+              <w:spacing w:after="0" w:line="240" w:lineRule="auto"/>
+              <w:jc w:val="right"/>
+              <w:rPr>
+                <w:rFonts w:ascii="Calibri" w:eastAsia="Times New Roman" w:hAnsi="Calibri" w:cs="Times New Roman"/>
+                <w:color w:val="000000"/>
+                <w:lang w:eastAsia="es-ES"/>
+              </w:rPr>
+            </w:pPr>
+            <w:r>
+              <w:rPr>
+                <w:rFonts w:ascii="Calibri" w:eastAsia="Times New Roman" w:hAnsi="Calibri" w:cs="Times New Roman"/>
+                <w:color w:val="000000"/>
+                <w:lang w:eastAsia="es-ES"/>
+              </w:rPr>
+              <w:t>7</w:t>
+            </w:r>
+          </w:p>
+        </w:tc>
+        <w:tc>
+          <w:tcPr>
+            <w:tcW w:w="976" w:type="dxa"/>
+            <w:shd w:val="clear" w:color="auto" w:fill="auto"/>
+            <w:noWrap/>
+            <w:vAlign w:val="bottom"/>
+            <w:hideMark/>
+          </w:tcPr>
+          <w:p>
+            <w:pPr>
+              <w:spacing w:after="0" w:line="240" w:lineRule="auto"/>
+              <w:jc w:val="right"/>
+              <w:rPr>
+                <w:rFonts w:ascii="Calibri" w:eastAsia="Times New Roman" w:hAnsi="Calibri" w:cs="Times New Roman"/>
+                <w:color w:val="000000"/>
+                <w:lang w:eastAsia="es-ES"/>
+              </w:rPr>
+            </w:pPr>
+            <w:r>
+              <w:rPr>
+                <w:rFonts w:ascii="Calibri" w:eastAsia="Times New Roman" w:hAnsi="Calibri" w:cs="Times New Roman"/>
+                <w:color w:val="000000"/>
+                <w:lang w:eastAsia="es-ES"/>
+              </w:rPr>
+              <w:t>0,769916</w:t>
+            </w:r>
+          </w:p>
+        </w:tc>
+      </w:tr>
+      <w:tr>
+        <w:trPr>
+          <w:trHeight w:val="300"/>
+        </w:trPr>
+        <w:tc>
+          <w:tcPr>
+            <w:tcW w:w="976" w:type="dxa"/>
+          </w:tcPr>
+          <w:p>
+            <w:pPr>
+              <w:spacing w:after="0" w:line="240" w:lineRule="auto"/>
+              <w:jc w:val="right"/>
+              <w:rPr>
+                <w:rFonts w:ascii="Calibri" w:eastAsia="Times New Roman" w:hAnsi="Calibri" w:cs="Times New Roman"/>
+                <w:color w:val="000000"/>
+                <w:lang w:eastAsia="es-ES"/>
+              </w:rPr>
+            </w:pPr>
+            <w:r>
+              <w:rPr>
+                <w:rFonts w:ascii="Calibri" w:eastAsia="Times New Roman" w:hAnsi="Calibri" w:cs="Times New Roman"/>
+                <w:color w:val="000000"/>
+                <w:lang w:eastAsia="es-ES"/>
+              </w:rPr>
+              <w:t>8</w:t>
+            </w:r>
+          </w:p>
+        </w:tc>
+        <w:tc>
+          <w:tcPr>
+            <w:tcW w:w="976" w:type="dxa"/>
+            <w:shd w:val="clear" w:color="auto" w:fill="auto"/>
+            <w:noWrap/>
+            <w:vAlign w:val="bottom"/>
+            <w:hideMark/>
+          </w:tcPr>
+          <w:p>
+            <w:pPr>
+              <w:spacing w:after="0" w:line="240" w:lineRule="auto"/>
+              <w:jc w:val="right"/>
+              <w:rPr>
+                <w:rFonts w:ascii="Calibri" w:eastAsia="Times New Roman" w:hAnsi="Calibri" w:cs="Times New Roman"/>
+                <w:color w:val="000000"/>
+                <w:lang w:eastAsia="es-ES"/>
+              </w:rPr>
+            </w:pPr>
+            <w:r>
+              <w:rPr>
+                <w:rFonts w:ascii="Calibri" w:eastAsia="Times New Roman" w:hAnsi="Calibri" w:cs="Times New Roman"/>
+                <w:color w:val="000000"/>
+                <w:lang w:eastAsia="es-ES"/>
+              </w:rPr>
+              <w:t>0,522123</w:t>
+            </w:r>
+          </w:p>
+        </w:tc>
+      </w:tr>
+      <w:tr>
+        <w:trPr>
+          <w:trHeight w:val="300"/>
+        </w:trPr>
+        <w:tc>
+          <w:tcPr>
+            <w:tcW w:w="976" w:type="dxa"/>
+          </w:tcPr>
+          <w:p>
+            <w:pPr>
+              <w:spacing w:after="0" w:line="240" w:lineRule="auto"/>
+              <w:jc w:val="right"/>
+              <w:rPr>
+                <w:rFonts w:ascii="Calibri" w:eastAsia="Times New Roman" w:hAnsi="Calibri" w:cs="Times New Roman"/>
+                <w:color w:val="000000"/>
+                <w:lang w:eastAsia="es-ES"/>
+              </w:rPr>
+            </w:pPr>
+            <w:r>
+              <w:rPr>
+                <w:rFonts w:ascii="Calibri" w:eastAsia="Times New Roman" w:hAnsi="Calibri" w:cs="Times New Roman"/>
+                <w:color w:val="000000"/>
+                <w:lang w:eastAsia="es-ES"/>
+              </w:rPr>
+              <w:t>9</w:t>
+            </w:r>
+          </w:p>
+        </w:tc>
+        <w:tc>
+          <w:tcPr>
+            <w:tcW w:w="976" w:type="dxa"/>
+            <w:shd w:val="clear" w:color="auto" w:fill="auto"/>
+            <w:noWrap/>
+            <w:vAlign w:val="bottom"/>
+            <w:hideMark/>
+          </w:tcPr>
+          <w:p>
+            <w:pPr>
+              <w:spacing w:after="0" w:line="240" w:lineRule="auto"/>
+              <w:jc w:val="right"/>
+              <w:rPr>
+                <w:rFonts w:ascii="Calibri" w:eastAsia="Times New Roman" w:hAnsi="Calibri" w:cs="Times New Roman"/>
+                <w:color w:val="000000"/>
+                <w:lang w:eastAsia="es-ES"/>
+              </w:rPr>
+            </w:pPr>
+            <w:r>
+              <w:rPr>
+                <w:rFonts w:ascii="Calibri" w:eastAsia="Times New Roman" w:hAnsi="Calibri" w:cs="Times New Roman"/>
+                <w:color w:val="000000"/>
+                <w:lang w:eastAsia="es-ES"/>
+              </w:rPr>
+              <w:t>0,44472</w:t>
+            </w:r>
+          </w:p>
+        </w:tc>
+      </w:tr>
+      <w:tr>
+        <w:trPr>
+          <w:trHeight w:val="300"/>
+        </w:trPr>
+        <w:tc>
+          <w:tcPr>
+            <w:tcW w:w="976" w:type="dxa"/>
+          </w:tcPr>
+          <w:p>
+            <w:pPr>
+              <w:spacing w:after="0" w:line="240" w:lineRule="auto"/>
+              <w:jc w:val="right"/>
+              <w:rPr>
+                <w:rFonts w:ascii="Calibri" w:eastAsia="Times New Roman" w:hAnsi="Calibri" w:cs="Times New Roman"/>
+                <w:color w:val="000000"/>
+                <w:lang w:eastAsia="es-ES"/>
+              </w:rPr>
+            </w:pPr>
+            <w:r>
+              <w:rPr>
+                <w:rFonts w:ascii="Calibri" w:eastAsia="Times New Roman" w:hAnsi="Calibri" w:cs="Times New Roman"/>
+                <w:color w:val="000000"/>
+                <w:lang w:eastAsia="es-ES"/>
+              </w:rPr>
+              <w:t>10</w:t>
+            </w:r>
+          </w:p>
+        </w:tc>
+        <w:tc>
+          <w:tcPr>
+            <w:tcW w:w="976" w:type="dxa"/>
+            <w:shd w:val="clear" w:color="auto" w:fill="auto"/>
+            <w:noWrap/>
+            <w:vAlign w:val="bottom"/>
+            <w:hideMark/>
+          </w:tcPr>
+          <w:p>
+            <w:pPr>
+              <w:spacing w:after="0" w:line="240" w:lineRule="auto"/>
+              <w:jc w:val="right"/>
+              <w:rPr>
+                <w:rFonts w:ascii="Calibri" w:eastAsia="Times New Roman" w:hAnsi="Calibri" w:cs="Times New Roman"/>
+                <w:color w:val="000000"/>
+                <w:lang w:eastAsia="es-ES"/>
+              </w:rPr>
+            </w:pPr>
+            <w:r>
+              <w:rPr>
+                <w:rFonts w:ascii="Calibri" w:eastAsia="Times New Roman" w:hAnsi="Calibri" w:cs="Times New Roman"/>
+                <w:color w:val="000000"/>
+                <w:lang w:eastAsia="es-ES"/>
+              </w:rPr>
+              <w:t>0,519314</w:t>
+            </w:r>
+          </w:p>
+        </w:tc>
+      </w:tr>
+    </w:tbl>
+    <w:p>
+      <w:pPr>
+        <w:autoSpaceDE w:val="0"/>
+        <w:autoSpaceDN w:val="0"/>
+        <w:adjustRightInd w:val="0"/>
+        <w:spacing w:after="0" w:line="240" w:lineRule="auto"/>
+        <w:jc w:val="both"/>
+        <w:rPr>
+          <w:rFonts w:ascii="Calibri" w:hAnsi="Calibri" w:cs="Calibri"/>
+        </w:rPr>
+      </w:pPr>
+    </w:p>
+    <w:p>
+      <w:pPr>
+        <w:autoSpaceDE w:val="0"/>
+        <w:autoSpaceDN w:val="0"/>
+        <w:adjustRightInd w:val="0"/>
+        <w:spacing w:after="0" w:line="240" w:lineRule="auto"/>
+        <w:jc w:val="both"/>
+        <w:rPr>
+          <w:rFonts w:ascii="Calibri" w:hAnsi="Calibri" w:cs="Calibri"/>
+        </w:rPr>
+      </w:pPr>
+      <w:r>
+        <w:rPr>
+          <w:rFonts w:ascii="Calibri" w:hAnsi="Calibri" w:cs="Calibri"/>
+        </w:rPr>
+        <w:t xml:space="preserve">El valor medio de </w:t>
       </w:r>
       <w:proofErr w:type="spellStart"/>
+      <w:proofErr w:type="gramStart"/>
+      <w:r>
+        <w:rPr>
+          <w:rFonts w:ascii="Calibri" w:hAnsi="Calibri" w:cs="Calibri"/>
+        </w:rPr>
+        <w:t>rcond</w:t>
+      </w:r>
+      <w:proofErr w:type="spellEnd"/>
+      <w:r>
+        <w:rPr>
+          <w:rFonts w:ascii="Calibri" w:hAnsi="Calibri" w:cs="Calibri"/>
+        </w:rPr>
+        <w:t>(</w:t>
+      </w:r>
+      <w:proofErr w:type="spellStart"/>
+      <w:proofErr w:type="gramEnd"/>
       <w:r>
         <w:rPr>
           <w:rFonts w:ascii="Calibri" w:hAnsi="Calibri" w:cs="Calibri"/>
@@ -1077,63 +1616,47 @@
         <w:rPr>
           <w:rFonts w:ascii="Calibri" w:hAnsi="Calibri" w:cs="Calibri"/>
         </w:rPr>
-        <w:t xml:space="preserve"> se usa la </w:t>
+        <w:t xml:space="preserve">) es </w:t>
+      </w:r>
+      <w:r>
+        <w:rPr>
+          <w:rFonts w:ascii="Calibri" w:hAnsi="Calibri" w:cs="Calibri"/>
+        </w:rPr>
+        <w:t>0.5070</w:t>
+      </w:r>
+      <w:r>
+        <w:rPr>
+          <w:rFonts w:ascii="Calibri" w:hAnsi="Calibri" w:cs="Calibri"/>
+        </w:rPr>
+        <w:t>.</w:t>
+      </w:r>
+      <w:r>
+        <w:rPr>
+          <w:rFonts w:ascii="Calibri" w:hAnsi="Calibri" w:cs="Calibri"/>
+        </w:rPr>
+        <w:t xml:space="preserve"> Es decir que </w:t>
       </w:r>
       <w:proofErr w:type="spellStart"/>
       <w:r>
         <w:rPr>
           <w:rFonts w:ascii="Calibri" w:hAnsi="Calibri" w:cs="Calibri"/>
         </w:rPr>
-        <w:t>funcion</w:t>
+        <w:t>St</w:t>
       </w:r>
       <w:proofErr w:type="spellEnd"/>
       <w:r>
         <w:rPr>
           <w:rFonts w:ascii="Calibri" w:hAnsi="Calibri" w:cs="Calibri"/>
         </w:rPr>
-        <w:t xml:space="preserve"> </w:t>
-      </w:r>
-      <w:proofErr w:type="spellStart"/>
-      <w:r>
-        <w:rPr>
-          <w:rFonts w:ascii="Calibri" w:hAnsi="Calibri" w:cs="Calibri"/>
-        </w:rPr>
-        <w:t>rcond</w:t>
-      </w:r>
-      <w:proofErr w:type="spellEnd"/>
-      <w:r>
-        <w:rPr>
-          <w:rFonts w:ascii="Calibri" w:hAnsi="Calibri" w:cs="Calibri"/>
-        </w:rPr>
-        <w:t xml:space="preserve"> de </w:t>
-      </w:r>
-      <w:proofErr w:type="spellStart"/>
-      <w:r>
-        <w:rPr>
-          <w:rFonts w:ascii="Calibri" w:hAnsi="Calibri" w:cs="Calibri"/>
-        </w:rPr>
-        <w:t>matlab</w:t>
-      </w:r>
-      <w:proofErr w:type="spellEnd"/>
-      <w:r>
-        <w:rPr>
-          <w:rFonts w:ascii="Calibri" w:hAnsi="Calibri" w:cs="Calibri"/>
-        </w:rPr>
-        <w:t xml:space="preserve">. Si el resultado es un número cercano a 0 se podría decir que </w:t>
-      </w:r>
-      <w:proofErr w:type="spellStart"/>
-      <w:r>
-        <w:rPr>
-          <w:rFonts w:ascii="Calibri" w:hAnsi="Calibri" w:cs="Calibri"/>
-        </w:rPr>
-        <w:t>St</w:t>
-      </w:r>
-      <w:proofErr w:type="spellEnd"/>
-      <w:r>
-        <w:rPr>
-          <w:rFonts w:ascii="Calibri" w:hAnsi="Calibri" w:cs="Calibri"/>
-        </w:rPr>
-        <w:t xml:space="preserve"> es singular.</w:t>
+        <w:t xml:space="preserve"> no es singular, pero tampoco tiene una dispersión total muy buena. Esto puede verse en la prueba siguiente donde se evalúa</w:t>
+      </w:r>
+      <w:bookmarkStart w:id="0" w:name="_GoBack"/>
+      <w:bookmarkEnd w:id="0"/>
+      <w:r>
+        <w:rPr>
+          <w:rFonts w:ascii="Calibri" w:hAnsi="Calibri" w:cs="Calibri"/>
+        </w:rPr>
+        <w:t xml:space="preserve"> la clasificación de los datos tras realizar un LDA.</w:t>
       </w:r>
     </w:p>
     <w:p>
@@ -1389,8 +1912,6 @@
         </w:rPr>
         <w:t>, es decir, en</w:t>
       </w:r>
-      <w:bookmarkStart w:id="0" w:name="_GoBack"/>
-      <w:bookmarkEnd w:id="0"/>
       <w:r>
         <w:rPr>
           <w:rFonts w:ascii="Calibri" w:hAnsi="Calibri" w:cs="Calibri"/>
@@ -12120,7 +12641,7 @@
 </file>
 
 <file path=customXml/itemProps1.xml><?xml version="1.0" encoding="utf-8"?>
-<ds:datastoreItem xmlns:ds="http://schemas.openxmlformats.org/officeDocument/2006/customXml" ds:itemID="{8D5B9B7C-9B63-4FCC-9DB3-F10D26712923}">
+<ds:datastoreItem xmlns:ds="http://schemas.openxmlformats.org/officeDocument/2006/customXml" ds:itemID="{2B53DC76-60AE-4EE8-98CB-C7A250EB265B}">
   <ds:schemaRefs>
     <ds:schemaRef ds:uri="http://schemas.openxmlformats.org/officeDocument/2006/bibliography"/>
   </ds:schemaRefs>

</xml_diff>